<commit_message>
resolve the problem that can't download the app
</commit_message>
<xml_diff>
--- a/Zhaozhenling_resume.docx
+++ b/Zhaozhenling_resume.docx
@@ -127,12 +127,6 @@
             <w:insideV w:val="none" w:color="auto" w:sz="0" w:space="0"/>
           </w:tblBorders>
           <w:tblLayout w:type="fixed"/>
-          <w:tblCellMar>
-            <w:top w:w="0" w:type="dxa"/>
-            <w:left w:w="0" w:type="dxa"/>
-            <w:bottom w:w="0" w:type="dxa"/>
-            <w:right w:w="0" w:type="dxa"/>
-          </w:tblCellMar>
         </w:tblPrEx>
         <w:trPr>
           <w:trHeight w:val="255" w:hRule="atLeast"/>
@@ -1201,16 +1195,6 @@
     </w:p>
     <w:p>
       <w:pPr>
-        <w:spacing w:beforeLines="0" w:afterLines="0" w:line="98" w:lineRule="exact"/>
-        <w:jc w:val="left"/>
-        <w:rPr>
-          <w:rFonts w:hint="default" w:ascii="Times New Roman" w:hAnsi="Times New Roman" w:cs="Times New Roman" w:eastAsiaTheme="minorEastAsia"/>
-          <w:sz w:val="24"/>
-        </w:rPr>
-      </w:pPr>
-    </w:p>
-    <w:p>
-      <w:pPr>
         <w:overflowPunct w:val="0"/>
         <w:spacing w:beforeLines="0" w:afterLines="0" w:line="271" w:lineRule="exact"/>
         <w:ind w:left="1140" w:right="3860" w:firstLine="14"/>
@@ -1726,28 +1710,30 @@
           <w:sz w:val="21"/>
           <w:lang w:val="en-US" w:eastAsia="zh-CN"/>
         </w:rPr>
-        <w:t>基于amzon lambda serverless 计算平台的preheat，包含preheat状态追踪，日志记录，</w:t>
-      </w:r>
-    </w:p>
-    <w:p>
-      <w:pPr>
-        <w:tabs>
-          <w:tab w:val="left" w:pos="1660"/>
-        </w:tabs>
-        <w:spacing w:beforeLines="0" w:afterLines="0"/>
-        <w:jc w:val="left"/>
+        <w:t>基于lambda serverless 对页面中间缓存以及所需的js和css的提前preheat，其中功能包含资源生</w:t>
+      </w:r>
+      <w:r>
         <w:rPr>
           <w:rFonts w:hint="eastAsia" w:cs="Times New Roman" w:eastAsiaTheme="minorEastAsia"/>
           <w:sz w:val="21"/>
           <w:lang w:val="en-US" w:eastAsia="zh-CN"/>
         </w:rPr>
-      </w:pPr>
+        <w:tab/>
+      </w:r>
       <w:r>
         <w:rPr>
           <w:rFonts w:hint="eastAsia" w:cs="Times New Roman" w:eastAsiaTheme="minorEastAsia"/>
           <w:sz w:val="21"/>
           <w:lang w:val="en-US" w:eastAsia="zh-CN"/>
         </w:rPr>
+        <w:t>成，preheat状态追踪，日志记录，资源共享，数据库连接等。涉及s3，lambda，lambda node复</w:t>
+      </w:r>
+      <w:r>
+        <w:rPr>
+          <w:rFonts w:hint="eastAsia" w:cs="Times New Roman" w:eastAsiaTheme="minorEastAsia"/>
+          <w:sz w:val="21"/>
+          <w:lang w:val="en-US" w:eastAsia="zh-CN"/>
+        </w:rPr>
         <w:tab/>
       </w:r>
       <w:r>
@@ -1756,7 +1742,7 @@
           <w:sz w:val="21"/>
           <w:lang w:val="en-US" w:eastAsia="zh-CN"/>
         </w:rPr>
-        <w:t>preheat 的控制管理等。涉及s3, lambda, 同步异步，classload优化，lambda node复用。</w:t>
+        <w:t>用，classload优化，同步异步。</w:t>
       </w:r>
     </w:p>
     <w:p>
@@ -1828,7 +1814,7 @@
           <w:sz w:val="21"/>
           <w:lang w:val="en-US" w:eastAsia="zh-CN"/>
         </w:rPr>
-        <w:t>Lambda function的code storage降低至1/1000，极大降低开发以及运维的时间成本和金钱成本</w:t>
+        <w:t>大幅降低数据库依赖，提高运行的并行程度，将运行所需的时间从3h降低至30min。</w:t>
       </w:r>
     </w:p>
     <w:p>
@@ -1855,7 +1841,7 @@
           <w:sz w:val="21"/>
           <w:lang w:val="en-US" w:eastAsia="zh-CN"/>
         </w:rPr>
-        <w:t>去除cloud watch的依赖，降低log的成本</w:t>
+        <w:t>Lambda function的code storage降低至1/1000，极大降低开发以及运维的时间成本和金钱成本</w:t>
       </w:r>
     </w:p>
     <w:p>
@@ -1882,6 +1868,33 @@
           <w:sz w:val="21"/>
           <w:lang w:val="en-US" w:eastAsia="zh-CN"/>
         </w:rPr>
+        <w:t>去除cloud watch的依赖，降低log的成本</w:t>
+      </w:r>
+    </w:p>
+    <w:p>
+      <w:pPr>
+        <w:numPr>
+          <w:ilvl w:val="0"/>
+          <w:numId w:val="1"/>
+        </w:numPr>
+        <w:tabs>
+          <w:tab w:val="left" w:pos="1660"/>
+        </w:tabs>
+        <w:spacing w:beforeLines="0" w:afterLines="0"/>
+        <w:ind w:left="1660" w:leftChars="0" w:firstLine="0" w:firstLineChars="0"/>
+        <w:jc w:val="left"/>
+        <w:rPr>
+          <w:rFonts w:hint="default" w:cs="Times New Roman" w:eastAsiaTheme="minorEastAsia"/>
+          <w:sz w:val="21"/>
+          <w:lang w:val="en-US" w:eastAsia="zh-CN"/>
+        </w:rPr>
+      </w:pPr>
+      <w:r>
+        <w:rPr>
+          <w:rFonts w:hint="eastAsia" w:cs="Times New Roman" w:eastAsiaTheme="minorEastAsia"/>
+          <w:sz w:val="21"/>
+          <w:lang w:val="en-US" w:eastAsia="zh-CN"/>
+        </w:rPr>
         <w:t>对于数据缓存由原来的在AP server启动后即时缓存提前至部署阶段基于lambda的preheat，提高系统性能以及稳定性。</w:t>
       </w:r>
     </w:p>
@@ -1917,6 +1930,7 @@
         <w:rPr>
           <w:rFonts w:hint="eastAsia" w:ascii="宋体" w:hAnsi="宋体" w:eastAsia="宋体"/>
           <w:sz w:val="24"/>
+          <w:lang w:val="en-US" w:eastAsia="zh-CN"/>
         </w:rPr>
       </w:pPr>
       <w:r>
@@ -1944,6 +1958,8 @@
         </w:rPr>
         <w:t>页面渲染引擎</w:t>
       </w:r>
+      <w:bookmarkStart w:id="2" w:name="_GoBack"/>
+      <w:bookmarkEnd w:id="2"/>
     </w:p>
     <w:p>
       <w:pPr>
@@ -1998,11 +2014,12 @@
         <w:rPr>
           <w:rFonts w:hint="eastAsia" w:ascii="宋体" w:hAnsi="宋体" w:eastAsia="宋体"/>
           <w:sz w:val="21"/>
-        </w:rPr>
-      </w:pPr>
-      <w:r>
-        <w:rPr>
-          <w:rFonts w:hint="eastAsia" w:ascii="TimesNewRomanPSMT" w:hAnsi="TimesNewRomanPSMT"/>
+          <w:lang w:val="en-US" w:eastAsia="zh-CN"/>
+        </w:rPr>
+      </w:pPr>
+      <w:r>
+        <w:rPr>
+          <w:rFonts w:hint="eastAsia" w:ascii="宋体" w:hAnsi="宋体"/>
           <w:sz w:val="21"/>
           <w:lang w:val="en-US" w:eastAsia="zh-CN"/>
         </w:rPr>
@@ -2010,73 +2027,18 @@
       </w:r>
       <w:r>
         <w:rPr>
-          <w:rFonts w:hint="eastAsia" w:ascii="TimesNewRomanPSMT" w:hAnsi="TimesNewRomanPSMT" w:eastAsia="TimesNewRomanPSMT"/>
-          <w:sz w:val="21"/>
-        </w:rPr>
-        <w:t xml:space="preserve">Server Rendering </w:t>
-      </w:r>
-      <w:r>
-        <w:rPr>
           <w:rFonts w:hint="eastAsia" w:ascii="宋体" w:hAnsi="宋体" w:eastAsia="宋体"/>
           <w:sz w:val="21"/>
         </w:rPr>
-        <w:t>将</w:t>
-      </w:r>
-      <w:r>
-        <w:rPr>
-          <w:rFonts w:hint="eastAsia" w:ascii="TimesNewRomanPSMT" w:hAnsi="TimesNewRomanPSMT" w:eastAsia="TimesNewRomanPSMT"/>
-          <w:sz w:val="21"/>
-        </w:rPr>
-        <w:t xml:space="preserve">xml </w:t>
-      </w:r>
-      <w:r>
-        <w:rPr>
-          <w:rFonts w:hint="eastAsia" w:ascii="宋体" w:hAnsi="宋体" w:eastAsia="宋体"/>
-          <w:sz w:val="21"/>
-        </w:rPr>
-        <w:t>编译成</w:t>
-      </w:r>
-      <w:r>
-        <w:rPr>
-          <w:rFonts w:hint="eastAsia" w:ascii="TimesNewRomanPSMT" w:hAnsi="TimesNewRomanPSMT" w:eastAsia="TimesNewRomanPSMT"/>
-          <w:sz w:val="21"/>
-        </w:rPr>
-        <w:t>html</w:t>
-      </w:r>
-      <w:r>
-        <w:rPr>
-          <w:rFonts w:hint="eastAsia" w:ascii="宋体" w:hAnsi="宋体" w:eastAsia="宋体"/>
-          <w:sz w:val="21"/>
-        </w:rPr>
-        <w:t>，</w:t>
-      </w:r>
-      <w:r>
-        <w:rPr>
-          <w:rFonts w:hint="eastAsia" w:ascii="TimesNewRomanPSMT" w:hAnsi="TimesNewRomanPSMT" w:eastAsia="TimesNewRomanPSMT"/>
-          <w:sz w:val="21"/>
-        </w:rPr>
-        <w:t xml:space="preserve">js </w:t>
-      </w:r>
-      <w:r>
-        <w:rPr>
-          <w:rFonts w:hint="eastAsia" w:ascii="宋体" w:hAnsi="宋体" w:eastAsia="宋体"/>
-          <w:sz w:val="21"/>
-        </w:rPr>
-        <w:t>编译，</w:t>
-      </w:r>
-      <w:r>
-        <w:rPr>
-          <w:rFonts w:hint="eastAsia" w:ascii="TimesNewRomanPSMT" w:hAnsi="TimesNewRomanPSMT" w:eastAsia="TimesNewRomanPSMT"/>
-          <w:sz w:val="21"/>
-        </w:rPr>
-        <w:t xml:space="preserve">less </w:t>
-      </w:r>
-      <w:r>
-        <w:rPr>
-          <w:rFonts w:hint="eastAsia" w:ascii="宋体" w:hAnsi="宋体" w:eastAsia="宋体"/>
-          <w:sz w:val="21"/>
-        </w:rPr>
-        <w:t>编译</w:t>
+        <w:t>组件化</w:t>
+      </w:r>
+      <w:r>
+        <w:rPr>
+          <w:rFonts w:hint="eastAsia" w:ascii="宋体" w:hAnsi="宋体"/>
+          <w:sz w:val="21"/>
+          <w:lang w:val="en-US" w:eastAsia="zh-CN"/>
+        </w:rPr>
+        <w:t>设计</w:t>
       </w:r>
     </w:p>
     <w:p>
@@ -2093,22 +2055,94 @@
         <w:rPr>
           <w:rFonts w:hint="eastAsia" w:ascii="宋体" w:hAnsi="宋体" w:eastAsia="宋体"/>
           <w:sz w:val="21"/>
-        </w:rPr>
-      </w:pPr>
+          <w:lang w:val="en-US" w:eastAsia="zh-CN"/>
+        </w:rPr>
+      </w:pPr>
+      <w:r>
+        <w:rPr>
+          <w:rFonts w:hint="eastAsia" w:ascii="TimesNewRomanPSMT" w:hAnsi="TimesNewRomanPSMT"/>
+          <w:sz w:val="21"/>
+          <w:lang w:val="en-US" w:eastAsia="zh-CN"/>
+        </w:rPr>
+        <w:tab/>
+      </w:r>
+      <w:r>
+        <w:rPr>
+          <w:rFonts w:hint="eastAsia" w:ascii="TimesNewRomanPSMT" w:hAnsi="TimesNewRomanPSMT" w:eastAsia="TimesNewRomanPSMT"/>
+          <w:sz w:val="21"/>
+        </w:rPr>
+        <w:t xml:space="preserve">Server Rendering </w:t>
+      </w:r>
+      <w:r>
+        <w:rPr>
+          <w:rFonts w:hint="eastAsia" w:ascii="宋体" w:hAnsi="宋体" w:eastAsia="宋体"/>
+          <w:sz w:val="21"/>
+        </w:rPr>
+        <w:t>将</w:t>
+      </w:r>
       <w:r>
         <w:rPr>
           <w:rFonts w:hint="eastAsia" w:ascii="宋体" w:hAnsi="宋体"/>
           <w:sz w:val="21"/>
           <w:lang w:val="en-US" w:eastAsia="zh-CN"/>
         </w:rPr>
-        <w:tab/>
+        <w:t>各组件</w:t>
+      </w:r>
+      <w:r>
+        <w:rPr>
+          <w:rFonts w:hint="eastAsia" w:ascii="TimesNewRomanPSMT" w:hAnsi="TimesNewRomanPSMT" w:eastAsia="TimesNewRomanPSMT"/>
+          <w:sz w:val="21"/>
+        </w:rPr>
+        <w:t xml:space="preserve">xml </w:t>
       </w:r>
       <w:r>
         <w:rPr>
           <w:rFonts w:hint="eastAsia" w:ascii="宋体" w:hAnsi="宋体" w:eastAsia="宋体"/>
           <w:sz w:val="21"/>
         </w:rPr>
-        <w:t>编译阶段的缓存，数据绑定的操作优化</w:t>
+        <w:t>编译成</w:t>
+      </w:r>
+      <w:r>
+        <w:rPr>
+          <w:rFonts w:hint="eastAsia" w:ascii="TimesNewRomanPSMT" w:hAnsi="TimesNewRomanPSMT" w:eastAsia="TimesNewRomanPSMT"/>
+          <w:sz w:val="21"/>
+        </w:rPr>
+        <w:t>html</w:t>
+      </w:r>
+      <w:r>
+        <w:rPr>
+          <w:rFonts w:hint="eastAsia" w:ascii="宋体" w:hAnsi="宋体" w:eastAsia="宋体"/>
+          <w:sz w:val="21"/>
+        </w:rPr>
+        <w:t>，</w:t>
+      </w:r>
+      <w:r>
+        <w:rPr>
+          <w:rFonts w:hint="eastAsia" w:ascii="TimesNewRomanPSMT" w:hAnsi="TimesNewRomanPSMT" w:eastAsia="TimesNewRomanPSMT"/>
+          <w:sz w:val="21"/>
+        </w:rPr>
+        <w:t xml:space="preserve">js </w:t>
+      </w:r>
+      <w:r>
+        <w:rPr>
+          <w:rFonts w:hint="eastAsia" w:ascii="宋体" w:hAnsi="宋体" w:eastAsia="宋体"/>
+          <w:sz w:val="21"/>
+        </w:rPr>
+        <w:t>编译，</w:t>
+      </w:r>
+      <w:r>
+        <w:rPr>
+          <w:rFonts w:hint="eastAsia" w:ascii="TimesNewRomanPSMT" w:hAnsi="TimesNewRomanPSMT" w:eastAsia="TimesNewRomanPSMT"/>
+          <w:sz w:val="21"/>
+        </w:rPr>
+        <w:t xml:space="preserve">less </w:t>
+      </w:r>
+      <w:r>
+        <w:rPr>
+          <w:rFonts w:hint="eastAsia" w:ascii="宋体" w:hAnsi="宋体" w:eastAsia="宋体"/>
+          <w:sz w:val="21"/>
+        </w:rPr>
+        <w:t>编译</w:t>
       </w:r>
     </w:p>
     <w:p>
@@ -2140,21 +2174,7 @@
           <w:rFonts w:hint="eastAsia" w:ascii="宋体" w:hAnsi="宋体" w:eastAsia="宋体"/>
           <w:sz w:val="21"/>
         </w:rPr>
-        <w:t>页面配置数据的静态化（如</w:t>
-      </w:r>
-      <w:r>
-        <w:rPr>
-          <w:rFonts w:hint="eastAsia" w:ascii="TimesNewRomanPSMT" w:hAnsi="TimesNewRomanPSMT" w:eastAsia="TimesNewRomanPSMT"/>
-          <w:sz w:val="21"/>
-        </w:rPr>
-        <w:t xml:space="preserve">menu </w:t>
-      </w:r>
-      <w:r>
-        <w:rPr>
-          <w:rFonts w:hint="eastAsia" w:ascii="宋体" w:hAnsi="宋体" w:eastAsia="宋体"/>
-          <w:sz w:val="21"/>
-        </w:rPr>
-        <w:t>的配置）</w:t>
+        <w:t>编译阶段的缓存，数据绑定的操作优化</w:t>
       </w:r>
     </w:p>
     <w:p>
@@ -2183,10 +2203,11 @@
       </w:r>
       <w:r>
         <w:rPr>
-          <w:rFonts w:hint="eastAsia" w:ascii="宋体" w:hAnsi="宋体" w:eastAsia="宋体"/>
-          <w:sz w:val="21"/>
-        </w:rPr>
-        <w:t>组件化</w:t>
+          <w:rFonts w:hint="eastAsia" w:ascii="宋体" w:hAnsi="宋体"/>
+          <w:sz w:val="21"/>
+          <w:lang w:val="en-US" w:eastAsia="zh-CN"/>
+        </w:rPr>
+        <w:t>文本资源的管理</w:t>
       </w:r>
     </w:p>
     <w:p>
@@ -2201,9 +2222,8 @@
         <w:spacing w:beforeLines="0" w:afterLines="0"/>
         <w:jc w:val="left"/>
         <w:rPr>
-          <w:rFonts w:hint="default" w:ascii="Times New Roman" w:hAnsi="Times New Roman" w:cs="Times New Roman" w:eastAsiaTheme="minorEastAsia"/>
-          <w:sz w:val="24"/>
-          <w:lang w:val="en-US" w:eastAsia="zh-CN"/>
+          <w:rFonts w:hint="eastAsia" w:ascii="宋体" w:hAnsi="宋体" w:eastAsia="宋体"/>
+          <w:sz w:val="21"/>
         </w:rPr>
       </w:pPr>
       <w:r>
@@ -2216,10 +2236,24 @@
       </w:r>
       <w:r>
         <w:rPr>
+          <w:rFonts w:hint="eastAsia" w:ascii="宋体" w:hAnsi="宋体" w:eastAsia="宋体"/>
+          <w:sz w:val="21"/>
+        </w:rPr>
+        <w:t>页面配置数据的静态化（如</w:t>
+      </w:r>
+      <w:r>
+        <w:rPr>
           <w:rFonts w:hint="eastAsia" w:ascii="TimesNewRomanPSMT" w:hAnsi="TimesNewRomanPSMT" w:eastAsia="TimesNewRomanPSMT"/>
           <w:sz w:val="21"/>
         </w:rPr>
-        <w:t>Defer rendering</w:t>
+        <w:t xml:space="preserve">menu </w:t>
+      </w:r>
+      <w:r>
+        <w:rPr>
+          <w:rFonts w:hint="eastAsia" w:ascii="宋体" w:hAnsi="宋体" w:eastAsia="宋体"/>
+          <w:sz w:val="21"/>
+        </w:rPr>
+        <w:t>的配置）</w:t>
       </w:r>
     </w:p>
     <w:p>
@@ -2234,18 +2268,25 @@
         <w:spacing w:beforeLines="0" w:afterLines="0"/>
         <w:jc w:val="left"/>
         <w:rPr>
+          <w:rFonts w:hint="default" w:ascii="Times New Roman" w:hAnsi="Times New Roman" w:cs="Times New Roman" w:eastAsiaTheme="minorEastAsia"/>
+          <w:sz w:val="24"/>
+          <w:lang w:val="en-US" w:eastAsia="zh-CN"/>
+        </w:rPr>
+      </w:pPr>
+      <w:r>
+        <w:rPr>
+          <w:rFonts w:hint="eastAsia" w:ascii="宋体" w:hAnsi="宋体"/>
+          <w:sz w:val="21"/>
+          <w:lang w:val="en-US" w:eastAsia="zh-CN"/>
+        </w:rPr>
+        <w:tab/>
+      </w:r>
+      <w:r>
+        <w:rPr>
           <w:rFonts w:hint="eastAsia" w:ascii="TimesNewRomanPSMT" w:hAnsi="TimesNewRomanPSMT" w:eastAsia="TimesNewRomanPSMT"/>
           <w:sz w:val="21"/>
-          <w:lang w:val="en-US" w:eastAsia="zh-CN"/>
-        </w:rPr>
-      </w:pPr>
-      <w:r>
-        <w:rPr>
-          <w:rFonts w:hint="eastAsia" w:ascii="TimesNewRomanPSMT" w:hAnsi="TimesNewRomanPSMT" w:eastAsia="TimesNewRomanPSMT"/>
-          <w:sz w:val="21"/>
-          <w:lang w:val="en-US" w:eastAsia="zh-CN"/>
-        </w:rPr>
-        <w:br w:type="page"/>
+        </w:rPr>
+        <w:t>Defer rendering</w:t>
       </w:r>
     </w:p>
     <w:p>
@@ -2265,6 +2306,685 @@
           <w:lang w:val="en-US" w:eastAsia="zh-CN"/>
         </w:rPr>
       </w:pPr>
+      <w:r>
+        <w:rPr>
+          <w:rFonts w:hint="eastAsia" w:ascii="TimesNewRomanPSMT" w:hAnsi="TimesNewRomanPSMT" w:eastAsia="TimesNewRomanPSMT"/>
+          <w:sz w:val="21"/>
+          <w:lang w:val="en-US" w:eastAsia="zh-CN"/>
+        </w:rPr>
+        <w:br w:type="page"/>
+      </w:r>
+    </w:p>
+    <w:p>
+      <w:pPr>
+        <w:tabs>
+          <w:tab w:val="left" w:pos="1660"/>
+        </w:tabs>
+        <w:spacing w:beforeLines="0" w:afterLines="0" w:line="239" w:lineRule="auto"/>
+        <w:jc w:val="left"/>
+        <w:rPr>
+          <w:rFonts w:hint="default" w:ascii="Times New Roman" w:hAnsi="Times New Roman" w:cs="Times New Roman" w:eastAsiaTheme="minorEastAsia"/>
+          <w:sz w:val="24"/>
+        </w:rPr>
+      </w:pPr>
+      <w:r>
+        <w:rPr>
+          <w:rFonts w:hint="default" w:ascii="Times New Roman" w:hAnsi="Times New Roman" w:cs="Times New Roman" w:eastAsiaTheme="minorEastAsia"/>
+          <w:sz w:val="21"/>
+        </w:rPr>
+        <w:t>2012/05-2012/07</w:t>
+      </w:r>
+      <w:r>
+        <w:rPr>
+          <w:rFonts w:hint="default" w:ascii="Times New Roman" w:hAnsi="Times New Roman" w:cs="Times New Roman" w:eastAsiaTheme="minorEastAsia"/>
+          <w:sz w:val="24"/>
+        </w:rPr>
+        <w:tab/>
+      </w:r>
+      <w:r>
+        <w:rPr>
+          <w:rFonts w:hint="default" w:ascii="Times New Roman" w:hAnsi="Times New Roman" w:cs="Times New Roman" w:eastAsiaTheme="minorEastAsia"/>
+          <w:b/>
+          <w:color w:val="2D2D2D"/>
+          <w:sz w:val="21"/>
+        </w:rPr>
+        <w:t>乒乓球陪练系统（C++/MFC/OPENCV）</w:t>
+      </w:r>
+    </w:p>
+    <w:p>
+      <w:pPr>
+        <w:spacing w:beforeLines="0" w:afterLines="0"/>
+        <w:ind w:left="720" w:leftChars="0" w:firstLine="720" w:firstLineChars="0"/>
+        <w:jc w:val="left"/>
+        <w:rPr>
+          <w:rFonts w:hint="default" w:ascii="Times New Roman" w:hAnsi="Times New Roman" w:cs="Times New Roman" w:eastAsiaTheme="minorEastAsia"/>
+          <w:color w:val="FF0000"/>
+          <w:sz w:val="24"/>
+        </w:rPr>
+      </w:pPr>
+      <w:r>
+        <w:rPr>
+          <w:rFonts w:hint="default" w:ascii="Times New Roman" w:hAnsi="Times New Roman" w:cs="Times New Roman" w:eastAsiaTheme="minorEastAsia"/>
+          <w:color w:val="FF0000"/>
+          <w:sz w:val="24"/>
+        </w:rPr>
+        <w:t>（2012英特尔杯大学生电子设计竞赛嵌入式系统专题邀请赛全国一等奖）</w:t>
+      </w:r>
+    </w:p>
+    <w:p>
+      <w:pPr>
+        <w:spacing w:beforeLines="0" w:afterLines="0"/>
+        <w:ind w:left="720" w:leftChars="0" w:firstLine="720" w:firstLineChars="0"/>
+        <w:jc w:val="left"/>
+        <w:rPr>
+          <w:rFonts w:hint="default" w:ascii="Times New Roman" w:hAnsi="Times New Roman" w:cs="Times New Roman" w:eastAsiaTheme="minorEastAsia"/>
+          <w:sz w:val="21"/>
+        </w:rPr>
+      </w:pPr>
+      <w:r>
+        <w:rPr>
+          <w:rFonts w:hint="default" w:ascii="Times New Roman" w:hAnsi="Times New Roman" w:cs="Times New Roman" w:eastAsiaTheme="minorEastAsia"/>
+          <w:sz w:val="15"/>
+        </w:rPr>
+        <w:t>◆</w:t>
+      </w:r>
+      <w:r>
+        <w:rPr>
+          <w:rFonts w:hint="default" w:ascii="Times New Roman" w:hAnsi="Times New Roman" w:cs="Times New Roman" w:eastAsiaTheme="minorEastAsia"/>
+          <w:sz w:val="21"/>
+        </w:rPr>
+        <w:t>功能特色：</w:t>
+      </w:r>
+    </w:p>
+    <w:p>
+      <w:pPr>
+        <w:spacing w:beforeLines="0" w:afterLines="0"/>
+        <w:ind w:left="720" w:leftChars="0" w:firstLine="720" w:firstLineChars="0"/>
+        <w:jc w:val="left"/>
+        <w:rPr>
+          <w:rFonts w:hint="default" w:ascii="Times New Roman" w:hAnsi="Times New Roman" w:cs="Times New Roman" w:eastAsiaTheme="minorEastAsia"/>
+          <w:sz w:val="21"/>
+        </w:rPr>
+      </w:pPr>
+      <w:r>
+        <w:rPr>
+          <w:rFonts w:hint="default" w:ascii="Times New Roman" w:hAnsi="Times New Roman" w:cs="Times New Roman" w:eastAsiaTheme="minorEastAsia"/>
+          <w:sz w:val="21"/>
+        </w:rPr>
+        <w:t>1.智能开关；</w:t>
+      </w:r>
+    </w:p>
+    <w:p>
+      <w:pPr>
+        <w:spacing w:beforeLines="0" w:afterLines="0"/>
+        <w:ind w:left="720" w:leftChars="0" w:firstLine="720" w:firstLineChars="0"/>
+        <w:jc w:val="left"/>
+        <w:rPr>
+          <w:rFonts w:hint="default" w:ascii="Times New Roman" w:hAnsi="Times New Roman" w:cs="Times New Roman" w:eastAsiaTheme="minorEastAsia"/>
+          <w:sz w:val="24"/>
+        </w:rPr>
+      </w:pPr>
+      <w:r>
+        <w:rPr>
+          <w:rFonts w:hint="default" w:ascii="Times New Roman" w:hAnsi="Times New Roman" w:cs="Times New Roman" w:eastAsiaTheme="minorEastAsia"/>
+          <w:sz w:val="21"/>
+        </w:rPr>
+        <w:t>2.机械控制全自动, 人机交互好，操作简单。包括定点出球、不定点出球、旋球等八种出球模式</w:t>
+      </w:r>
+      <w:r>
+        <w:rPr>
+          <w:rFonts w:hint="eastAsia" w:ascii="Times New Roman" w:hAnsi="Times New Roman" w:cs="Times New Roman" w:eastAsiaTheme="minorEastAsia"/>
+          <w:sz w:val="21"/>
+          <w:lang w:eastAsia="zh-CN"/>
+        </w:rPr>
+        <w:t>，</w:t>
+      </w:r>
+      <w:r>
+        <w:rPr>
+          <w:rFonts w:hint="eastAsia" w:ascii="Times New Roman" w:hAnsi="Times New Roman" w:cs="Times New Roman" w:eastAsiaTheme="minorEastAsia"/>
+          <w:sz w:val="21"/>
+          <w:lang w:val="en-US" w:eastAsia="zh-CN"/>
+        </w:rPr>
+        <w:tab/>
+      </w:r>
+      <w:r>
+        <w:rPr>
+          <w:rFonts w:hint="default" w:ascii="Times New Roman" w:hAnsi="Times New Roman" w:cs="Times New Roman" w:eastAsiaTheme="minorEastAsia"/>
+          <w:sz w:val="21"/>
+        </w:rPr>
+        <w:t>适合各技术水平的用户使用；</w:t>
+      </w:r>
+    </w:p>
+    <w:p>
+      <w:pPr>
+        <w:spacing w:beforeLines="0" w:afterLines="0" w:line="239" w:lineRule="auto"/>
+        <w:ind w:left="720" w:leftChars="0" w:firstLine="720" w:firstLineChars="0"/>
+        <w:jc w:val="left"/>
+        <w:rPr>
+          <w:rFonts w:hint="default" w:ascii="Times New Roman" w:hAnsi="Times New Roman" w:cs="Times New Roman" w:eastAsiaTheme="minorEastAsia"/>
+          <w:sz w:val="24"/>
+        </w:rPr>
+      </w:pPr>
+      <w:r>
+        <w:rPr>
+          <w:rFonts w:hint="default" w:ascii="Times New Roman" w:hAnsi="Times New Roman" w:cs="Times New Roman" w:eastAsiaTheme="minorEastAsia"/>
+          <w:sz w:val="21"/>
+        </w:rPr>
+        <w:t>3.手势控制：用户通过手势改变出球旋向和出球频率；</w:t>
+      </w:r>
+    </w:p>
+    <w:p>
+      <w:pPr>
+        <w:spacing w:beforeLines="0" w:afterLines="0" w:line="239" w:lineRule="auto"/>
+        <w:ind w:left="720" w:leftChars="0" w:firstLine="720" w:firstLineChars="0"/>
+        <w:jc w:val="left"/>
+        <w:rPr>
+          <w:rFonts w:hint="default" w:ascii="Times New Roman" w:hAnsi="Times New Roman" w:cs="Times New Roman" w:eastAsiaTheme="minorEastAsia"/>
+          <w:sz w:val="24"/>
+        </w:rPr>
+      </w:pPr>
+      <w:r>
+        <w:rPr>
+          <w:rFonts w:hint="default" w:ascii="Times New Roman" w:hAnsi="Times New Roman" w:cs="Times New Roman" w:eastAsiaTheme="minorEastAsia"/>
+          <w:sz w:val="21"/>
+        </w:rPr>
+        <w:t>4.成绩统计：用户可以查询当前训练成绩和历史成绩，方便用户及时了解自己训练状态；</w:t>
+      </w:r>
+    </w:p>
+    <w:p>
+      <w:pPr>
+        <w:spacing w:beforeLines="0" w:afterLines="0" w:line="239" w:lineRule="auto"/>
+        <w:ind w:left="720" w:leftChars="0" w:firstLine="720" w:firstLineChars="0"/>
+        <w:jc w:val="left"/>
+        <w:rPr>
+          <w:rFonts w:hint="default" w:ascii="Times New Roman" w:hAnsi="Times New Roman" w:cs="Times New Roman" w:eastAsiaTheme="minorEastAsia"/>
+          <w:sz w:val="24"/>
+        </w:rPr>
+      </w:pPr>
+      <w:r>
+        <w:rPr>
+          <w:rFonts w:hint="default" w:ascii="Times New Roman" w:hAnsi="Times New Roman" w:cs="Times New Roman" w:eastAsiaTheme="minorEastAsia"/>
+          <w:sz w:val="21"/>
+        </w:rPr>
+        <w:t>5.智能防卡球：通过控制电机的正反转，解决了传统发球机常出现的卡球问题。</w:t>
+      </w:r>
+    </w:p>
+    <w:p>
+      <w:pPr>
+        <w:spacing w:beforeLines="0" w:afterLines="0" w:line="239" w:lineRule="auto"/>
+        <w:ind w:left="720" w:leftChars="0" w:firstLine="720" w:firstLineChars="0"/>
+        <w:jc w:val="left"/>
+        <w:rPr>
+          <w:rFonts w:hint="default" w:ascii="Times New Roman" w:hAnsi="Times New Roman" w:cs="Times New Roman" w:eastAsiaTheme="minorEastAsia"/>
+          <w:sz w:val="24"/>
+        </w:rPr>
+      </w:pPr>
+      <w:r>
+        <w:rPr>
+          <w:rFonts w:hint="default" w:ascii="Times New Roman" w:hAnsi="Times New Roman" w:cs="Times New Roman" w:eastAsiaTheme="minorEastAsia"/>
+          <w:sz w:val="15"/>
+        </w:rPr>
+        <w:t>◆</w:t>
+      </w:r>
+      <w:r>
+        <w:rPr>
+          <w:rFonts w:hint="default" w:ascii="Times New Roman" w:hAnsi="Times New Roman" w:cs="Times New Roman" w:eastAsiaTheme="minorEastAsia"/>
+          <w:sz w:val="21"/>
+        </w:rPr>
+        <w:t>项目概述：本项目主要包括硬件系统、软件系统和机械系统。机械系统包括乒乓球发球机的</w:t>
+      </w:r>
+      <w:r>
+        <w:rPr>
+          <w:rFonts w:hint="eastAsia" w:ascii="Times New Roman" w:hAnsi="Times New Roman" w:cs="Times New Roman" w:eastAsiaTheme="minorEastAsia"/>
+          <w:sz w:val="21"/>
+          <w:lang w:val="en-US" w:eastAsia="zh-CN"/>
+        </w:rPr>
+        <w:t>机械</w:t>
+      </w:r>
+      <w:r>
+        <w:rPr>
+          <w:rFonts w:hint="eastAsia" w:ascii="Times New Roman" w:hAnsi="Times New Roman" w:cs="Times New Roman" w:eastAsiaTheme="minorEastAsia"/>
+          <w:sz w:val="21"/>
+          <w:lang w:val="en-US" w:eastAsia="zh-CN"/>
+        </w:rPr>
+        <w:tab/>
+      </w:r>
+      <w:r>
+        <w:rPr>
+          <w:rFonts w:hint="default" w:ascii="Times New Roman" w:hAnsi="Times New Roman" w:cs="Times New Roman" w:eastAsiaTheme="minorEastAsia"/>
+          <w:sz w:val="21"/>
+        </w:rPr>
+        <w:t>搭建；硬件系统包括舵机、电机的智能控制；软件系统包括图像处理、音频处理等；</w:t>
+      </w:r>
+    </w:p>
+    <w:p>
+      <w:pPr>
+        <w:spacing w:beforeLines="0" w:afterLines="0" w:line="239" w:lineRule="exact"/>
+        <w:ind w:left="720" w:leftChars="0" w:firstLine="720" w:firstLineChars="0"/>
+        <w:jc w:val="left"/>
+        <w:rPr>
+          <w:rFonts w:hint="default" w:ascii="Times New Roman" w:hAnsi="Times New Roman" w:cs="Times New Roman" w:eastAsiaTheme="minorEastAsia"/>
+          <w:sz w:val="21"/>
+        </w:rPr>
+      </w:pPr>
+      <w:r>
+        <w:rPr>
+          <w:rFonts w:hint="default" w:ascii="Times New Roman" w:hAnsi="Times New Roman" w:cs="Times New Roman" w:eastAsiaTheme="minorEastAsia"/>
+          <w:sz w:val="15"/>
+        </w:rPr>
+        <w:t>◆</w:t>
+      </w:r>
+      <w:r>
+        <w:rPr>
+          <w:rFonts w:hint="default" w:ascii="Times New Roman" w:hAnsi="Times New Roman" w:cs="Times New Roman" w:eastAsiaTheme="minorEastAsia"/>
+          <w:sz w:val="21"/>
+        </w:rPr>
+        <w:t>关键算法及创新点：主要包括手势控制算法、人体定位算法、成绩统计算法；本系统结合计算机</w:t>
+      </w:r>
+      <w:r>
+        <w:rPr>
+          <w:rFonts w:hint="eastAsia" w:ascii="Times New Roman" w:hAnsi="Times New Roman" w:cs="Times New Roman" w:eastAsiaTheme="minorEastAsia"/>
+          <w:sz w:val="21"/>
+          <w:lang w:val="en-US" w:eastAsia="zh-CN"/>
+        </w:rPr>
+        <w:tab/>
+      </w:r>
+      <w:r>
+        <w:rPr>
+          <w:rFonts w:hint="default" w:ascii="Times New Roman" w:hAnsi="Times New Roman" w:cs="Times New Roman" w:eastAsiaTheme="minorEastAsia"/>
+          <w:sz w:val="21"/>
+        </w:rPr>
+        <w:t>视觉和音频处理技术，实现了更好的人机交互功能，而采用音频处理技术对训练者进行成绩统计的</w:t>
+      </w:r>
+      <w:r>
+        <w:rPr>
+          <w:rFonts w:hint="eastAsia" w:ascii="Times New Roman" w:hAnsi="Times New Roman" w:cs="Times New Roman" w:eastAsiaTheme="minorEastAsia"/>
+          <w:sz w:val="21"/>
+          <w:lang w:val="en-US" w:eastAsia="zh-CN"/>
+        </w:rPr>
+        <w:tab/>
+      </w:r>
+      <w:r>
+        <w:rPr>
+          <w:rFonts w:hint="default" w:ascii="Times New Roman" w:hAnsi="Times New Roman" w:cs="Times New Roman" w:eastAsiaTheme="minorEastAsia"/>
+          <w:sz w:val="21"/>
+        </w:rPr>
+        <w:t>功能更是本系统的一大亮点。</w:t>
+      </w:r>
+    </w:p>
+    <w:p>
+      <w:pPr>
+        <w:spacing w:beforeLines="0" w:afterLines="0" w:line="239" w:lineRule="auto"/>
+        <w:jc w:val="left"/>
+        <w:rPr>
+          <w:rFonts w:hint="default" w:ascii="Times New Roman" w:hAnsi="Times New Roman" w:cs="Times New Roman" w:eastAsiaTheme="minorEastAsia"/>
+          <w:sz w:val="24"/>
+          <w:lang w:val="en-US" w:eastAsia="zh-CN"/>
+        </w:rPr>
+      </w:pPr>
+    </w:p>
+    <w:p>
+      <w:pPr>
+        <w:spacing w:beforeLines="0" w:afterLines="0" w:line="239" w:lineRule="auto"/>
+        <w:jc w:val="left"/>
+        <w:rPr>
+          <w:rFonts w:hint="eastAsia" w:ascii="Times New Roman" w:hAnsi="Times New Roman" w:cs="Times New Roman" w:eastAsiaTheme="minorEastAsia"/>
+          <w:sz w:val="21"/>
+          <w:szCs w:val="21"/>
+          <w:lang w:val="en-US" w:eastAsia="zh-CN"/>
+        </w:rPr>
+      </w:pPr>
+      <w:r>
+        <w:rPr>
+          <w:rFonts w:hint="eastAsia" w:ascii="Times New Roman" w:hAnsi="Times New Roman" w:cs="Times New Roman" w:eastAsiaTheme="minorEastAsia"/>
+          <w:sz w:val="21"/>
+          <w:szCs w:val="21"/>
+          <w:lang w:val="en-US" w:eastAsia="zh-CN"/>
+        </w:rPr>
+        <w:t>2015/</w:t>
+      </w:r>
+      <w:r>
+        <w:rPr>
+          <w:rFonts w:hint="eastAsia" w:cs="Times New Roman" w:eastAsiaTheme="minorEastAsia"/>
+          <w:sz w:val="21"/>
+          <w:szCs w:val="21"/>
+          <w:lang w:val="en-US" w:eastAsia="zh-CN"/>
+        </w:rPr>
+        <w:t>6</w:t>
+      </w:r>
+      <w:r>
+        <w:rPr>
+          <w:rFonts w:hint="eastAsia" w:ascii="Times New Roman" w:hAnsi="Times New Roman" w:cs="Times New Roman" w:eastAsiaTheme="minorEastAsia"/>
+          <w:sz w:val="21"/>
+          <w:szCs w:val="21"/>
+          <w:lang w:val="en-US" w:eastAsia="zh-CN"/>
+        </w:rPr>
+        <w:t xml:space="preserve">-2016/4 </w:t>
+      </w:r>
+      <w:r>
+        <w:rPr>
+          <w:rFonts w:hint="eastAsia" w:ascii="Times New Roman" w:hAnsi="Times New Roman" w:cs="Times New Roman" w:eastAsiaTheme="minorEastAsia"/>
+          <w:b/>
+          <w:bCs/>
+          <w:sz w:val="21"/>
+          <w:szCs w:val="21"/>
+          <w:lang w:val="en-US" w:eastAsia="zh-CN"/>
+        </w:rPr>
+        <w:t>基于置信传播的大规模DAS 系统检测和预编码算法理论分析与应用</w:t>
+      </w:r>
+      <w:r>
+        <w:rPr>
+          <w:rFonts w:hint="eastAsia" w:ascii="Times New Roman" w:hAnsi="Times New Roman" w:cs="Times New Roman" w:eastAsiaTheme="minorEastAsia"/>
+          <w:sz w:val="21"/>
+          <w:szCs w:val="21"/>
+          <w:lang w:val="en-US" w:eastAsia="zh-CN"/>
+        </w:rPr>
+        <w:t>(</w:t>
+      </w:r>
+      <w:r>
+        <w:rPr>
+          <w:rFonts w:hint="eastAsia" w:ascii="Times New Roman" w:hAnsi="Times New Roman" w:cs="Times New Roman" w:eastAsiaTheme="minorEastAsia"/>
+          <w:sz w:val="21"/>
+          <w:szCs w:val="21"/>
+          <w:lang w:val="en-US" w:eastAsia="zh-CN"/>
+        </w:rPr>
+        <w:fldChar w:fldCharType="begin"/>
+      </w:r>
+      <w:r>
+        <w:rPr>
+          <w:rFonts w:hint="eastAsia" w:ascii="Times New Roman" w:hAnsi="Times New Roman" w:cs="Times New Roman" w:eastAsiaTheme="minorEastAsia"/>
+          <w:sz w:val="21"/>
+          <w:szCs w:val="21"/>
+          <w:lang w:val="en-US" w:eastAsia="zh-CN"/>
+        </w:rPr>
+        <w:instrText xml:space="preserve"> HYPERLINK "https://pan.baidu.com/s/1nZJ1N2AtU4cPM1m2a2zZFA" </w:instrText>
+      </w:r>
+      <w:r>
+        <w:rPr>
+          <w:rFonts w:hint="eastAsia" w:ascii="Times New Roman" w:hAnsi="Times New Roman" w:cs="Times New Roman" w:eastAsiaTheme="minorEastAsia"/>
+          <w:sz w:val="21"/>
+          <w:szCs w:val="21"/>
+          <w:lang w:val="en-US" w:eastAsia="zh-CN"/>
+        </w:rPr>
+        <w:fldChar w:fldCharType="separate"/>
+      </w:r>
+      <w:r>
+        <w:rPr>
+          <w:rStyle w:val="3"/>
+          <w:rFonts w:hint="eastAsia" w:ascii="Times New Roman" w:hAnsi="Times New Roman" w:cs="Times New Roman" w:eastAsiaTheme="minorEastAsia"/>
+          <w:sz w:val="21"/>
+          <w:szCs w:val="21"/>
+          <w:lang w:val="en-US" w:eastAsia="zh-CN"/>
+        </w:rPr>
+        <w:t>论文下载</w:t>
+      </w:r>
+      <w:r>
+        <w:rPr>
+          <w:rFonts w:hint="eastAsia" w:ascii="Times New Roman" w:hAnsi="Times New Roman" w:cs="Times New Roman" w:eastAsiaTheme="minorEastAsia"/>
+          <w:sz w:val="21"/>
+          <w:szCs w:val="21"/>
+          <w:lang w:val="en-US" w:eastAsia="zh-CN"/>
+        </w:rPr>
+        <w:fldChar w:fldCharType="end"/>
+      </w:r>
+      <w:r>
+        <w:rPr>
+          <w:rFonts w:hint="eastAsia" w:ascii="Times New Roman" w:hAnsi="Times New Roman" w:cs="Times New Roman" w:eastAsiaTheme="minorEastAsia"/>
+          <w:sz w:val="21"/>
+          <w:szCs w:val="21"/>
+          <w:lang w:val="en-US" w:eastAsia="zh-CN"/>
+        </w:rPr>
+        <w:t>)</w:t>
+      </w:r>
+    </w:p>
+    <w:p>
+      <w:pPr>
+        <w:spacing w:beforeLines="0" w:afterLines="0" w:line="239" w:lineRule="auto"/>
+        <w:ind w:left="720" w:leftChars="0" w:firstLine="720" w:firstLineChars="0"/>
+        <w:jc w:val="left"/>
+        <w:rPr>
+          <w:rFonts w:hint="eastAsia" w:ascii="Times New Roman" w:hAnsi="Times New Roman" w:cs="Times New Roman" w:eastAsiaTheme="minorEastAsia"/>
+          <w:sz w:val="21"/>
+          <w:szCs w:val="21"/>
+          <w:lang w:val="en-US" w:eastAsia="zh-CN"/>
+        </w:rPr>
+      </w:pPr>
+      <w:r>
+        <w:rPr>
+          <w:rFonts w:hint="default" w:ascii="Times New Roman" w:hAnsi="Times New Roman" w:cs="Times New Roman" w:eastAsiaTheme="minorEastAsia"/>
+          <w:sz w:val="15"/>
+        </w:rPr>
+        <w:t>◆</w:t>
+      </w:r>
+      <w:r>
+        <w:rPr>
+          <w:rFonts w:hint="eastAsia" w:ascii="Times New Roman" w:hAnsi="Times New Roman" w:cs="Times New Roman" w:eastAsiaTheme="minorEastAsia"/>
+          <w:sz w:val="21"/>
+          <w:szCs w:val="21"/>
+          <w:lang w:val="en-US" w:eastAsia="zh-CN"/>
+        </w:rPr>
+        <w:t>论文概要：将BP算法应用在后5G技术的大规模DAS系统中，进行系统检测和预编码算法研</w:t>
+      </w:r>
+      <w:r>
+        <w:rPr>
+          <w:rFonts w:hint="eastAsia" w:ascii="Times New Roman" w:hAnsi="Times New Roman" w:cs="Times New Roman" w:eastAsiaTheme="minorEastAsia"/>
+          <w:sz w:val="21"/>
+          <w:szCs w:val="21"/>
+          <w:lang w:val="en-US" w:eastAsia="zh-CN"/>
+        </w:rPr>
+        <w:tab/>
+      </w:r>
+      <w:r>
+        <w:rPr>
+          <w:rFonts w:hint="eastAsia" w:ascii="Times New Roman" w:hAnsi="Times New Roman" w:cs="Times New Roman" w:eastAsiaTheme="minorEastAsia"/>
+          <w:sz w:val="21"/>
+          <w:szCs w:val="21"/>
+          <w:lang w:val="en-US" w:eastAsia="zh-CN"/>
+        </w:rPr>
+        <w:t>究，并提出多项创新设计。</w:t>
+      </w:r>
+    </w:p>
+    <w:p>
+      <w:pPr>
+        <w:spacing w:beforeLines="0" w:afterLines="0" w:line="239" w:lineRule="auto"/>
+        <w:jc w:val="left"/>
+        <w:rPr>
+          <w:rFonts w:hint="eastAsia" w:ascii="TimesNewRomanPSMT" w:hAnsi="TimesNewRomanPSMT" w:eastAsia="TimesNewRomanPSMT"/>
+          <w:sz w:val="21"/>
+          <w:lang w:val="en-US" w:eastAsia="zh-CN"/>
+        </w:rPr>
+      </w:pPr>
+    </w:p>
+    <w:p>
+      <w:pPr>
+        <w:spacing w:beforeLines="0" w:afterLines="0" w:line="239" w:lineRule="auto"/>
+        <w:jc w:val="left"/>
+        <w:rPr>
+          <w:rFonts w:hint="default" w:ascii="Times New Roman" w:hAnsi="Times New Roman" w:cs="Times New Roman" w:eastAsiaTheme="minorEastAsia"/>
+          <w:sz w:val="24"/>
+        </w:rPr>
+      </w:pPr>
+      <w:r>
+        <w:rPr>
+          <w:rFonts w:hint="default" w:ascii="Times New Roman" w:hAnsi="Times New Roman" w:cs="Times New Roman" w:eastAsiaTheme="minorEastAsia"/>
+          <w:sz w:val="21"/>
+        </w:rPr>
+        <w:t>2013/10-2013/11</w:t>
+      </w:r>
+      <w:r>
+        <w:rPr>
+          <w:rFonts w:hint="default" w:ascii="Times New Roman" w:hAnsi="Times New Roman" w:cs="Times New Roman" w:eastAsiaTheme="minorEastAsia"/>
+          <w:sz w:val="24"/>
+        </w:rPr>
+        <w:tab/>
+      </w:r>
+      <w:r>
+        <w:rPr>
+          <w:rFonts w:hint="default" w:ascii="Times New Roman" w:hAnsi="Times New Roman" w:cs="Times New Roman" w:eastAsiaTheme="minorEastAsia"/>
+          <w:b/>
+          <w:sz w:val="21"/>
+        </w:rPr>
+        <w:t>Anycode</w:t>
+      </w:r>
+      <w:r>
+        <w:rPr>
+          <w:rFonts w:hint="default" w:ascii="Times New Roman" w:hAnsi="Times New Roman" w:cs="Times New Roman" w:eastAsiaTheme="minorEastAsia"/>
+          <w:b/>
+          <w:sz w:val="21"/>
+          <w:lang w:val="en-US" w:eastAsia="zh-CN"/>
+        </w:rPr>
+        <w:t>s</w:t>
+      </w:r>
+      <w:r>
+        <w:rPr>
+          <w:rFonts w:hint="default" w:ascii="Times New Roman" w:hAnsi="Times New Roman" w:cs="Times New Roman" w:eastAsiaTheme="minorEastAsia"/>
+          <w:b/>
+          <w:color w:val="2D2D2D"/>
+          <w:sz w:val="21"/>
+        </w:rPr>
+        <w:t>在线编译器网站</w:t>
+      </w:r>
+      <w:r>
+        <w:rPr>
+          <w:rFonts w:hint="default" w:ascii="Times New Roman" w:hAnsi="Times New Roman" w:cs="Times New Roman" w:eastAsiaTheme="minorEastAsia"/>
+          <w:b/>
+          <w:color w:val="2D2D2D"/>
+          <w:sz w:val="21"/>
+          <w:lang w:val="en-US" w:eastAsia="zh-CN"/>
+        </w:rPr>
+        <w:t>(</w:t>
+      </w:r>
+      <w:r>
+        <w:rPr>
+          <w:rFonts w:hint="default" w:ascii="Times New Roman" w:hAnsi="Times New Roman" w:cs="Times New Roman" w:eastAsiaTheme="minorEastAsia"/>
+          <w:b/>
+          <w:color w:val="2D2D2D"/>
+          <w:sz w:val="21"/>
+          <w:lang w:val="en-US" w:eastAsia="zh-CN"/>
+        </w:rPr>
+        <w:fldChar w:fldCharType="begin"/>
+      </w:r>
+      <w:r>
+        <w:rPr>
+          <w:rFonts w:hint="default" w:ascii="Times New Roman" w:hAnsi="Times New Roman" w:cs="Times New Roman" w:eastAsiaTheme="minorEastAsia"/>
+          <w:b/>
+          <w:color w:val="2D2D2D"/>
+          <w:sz w:val="21"/>
+          <w:lang w:val="en-US" w:eastAsia="zh-CN"/>
+        </w:rPr>
+        <w:instrText xml:space="preserve"> HYPERLINK "http://www.anycodes.cn" </w:instrText>
+      </w:r>
+      <w:r>
+        <w:rPr>
+          <w:rFonts w:hint="default" w:ascii="Times New Roman" w:hAnsi="Times New Roman" w:cs="Times New Roman" w:eastAsiaTheme="minorEastAsia"/>
+          <w:b/>
+          <w:color w:val="2D2D2D"/>
+          <w:sz w:val="21"/>
+          <w:lang w:val="en-US" w:eastAsia="zh-CN"/>
+        </w:rPr>
+        <w:fldChar w:fldCharType="separate"/>
+      </w:r>
+      <w:r>
+        <w:rPr>
+          <w:rStyle w:val="3"/>
+          <w:rFonts w:hint="default" w:ascii="Times New Roman" w:hAnsi="Times New Roman" w:cs="Times New Roman" w:eastAsiaTheme="minorEastAsia"/>
+          <w:b/>
+          <w:sz w:val="21"/>
+          <w:lang w:val="en-US" w:eastAsia="zh-CN"/>
+        </w:rPr>
+        <w:t>http://www.anycodes.cn</w:t>
+      </w:r>
+      <w:r>
+        <w:rPr>
+          <w:rFonts w:hint="default" w:ascii="Times New Roman" w:hAnsi="Times New Roman" w:cs="Times New Roman" w:eastAsiaTheme="minorEastAsia"/>
+          <w:b/>
+          <w:color w:val="2D2D2D"/>
+          <w:sz w:val="21"/>
+          <w:lang w:val="en-US" w:eastAsia="zh-CN"/>
+        </w:rPr>
+        <w:fldChar w:fldCharType="end"/>
+      </w:r>
+      <w:r>
+        <w:rPr>
+          <w:rFonts w:hint="default" w:ascii="Times New Roman" w:hAnsi="Times New Roman" w:cs="Times New Roman" w:eastAsiaTheme="minorEastAsia"/>
+          <w:b/>
+          <w:color w:val="2D2D2D"/>
+          <w:sz w:val="21"/>
+          <w:lang w:val="en-US" w:eastAsia="zh-CN"/>
+        </w:rPr>
+        <w:t>)</w:t>
+      </w:r>
+    </w:p>
+    <w:p>
+      <w:pPr>
+        <w:spacing w:beforeLines="0" w:afterLines="0" w:line="240" w:lineRule="exact"/>
+        <w:ind w:left="720" w:leftChars="0" w:firstLine="720" w:firstLineChars="0"/>
+        <w:jc w:val="left"/>
+        <w:rPr>
+          <w:rFonts w:hint="default" w:ascii="Times New Roman" w:hAnsi="Times New Roman" w:cs="Times New Roman" w:eastAsiaTheme="minorEastAsia"/>
+          <w:sz w:val="21"/>
+        </w:rPr>
+      </w:pPr>
+      <w:r>
+        <w:rPr>
+          <w:rFonts w:hint="default" w:ascii="Times New Roman" w:hAnsi="Times New Roman" w:cs="Times New Roman" w:eastAsiaTheme="minorEastAsia"/>
+          <w:sz w:val="15"/>
+        </w:rPr>
+        <w:t>◆</w:t>
+      </w:r>
+      <w:r>
+        <w:rPr>
+          <w:rFonts w:hint="default" w:ascii="Times New Roman" w:hAnsi="Times New Roman" w:cs="Times New Roman" w:eastAsiaTheme="minorEastAsia"/>
+          <w:sz w:val="21"/>
+        </w:rPr>
+        <w:t>系统功能：</w:t>
+      </w:r>
+    </w:p>
+    <w:p>
+      <w:pPr>
+        <w:spacing w:beforeLines="0" w:afterLines="0" w:line="240" w:lineRule="exact"/>
+        <w:ind w:left="720" w:leftChars="0" w:firstLine="720" w:firstLineChars="0"/>
+        <w:jc w:val="left"/>
+        <w:rPr>
+          <w:rFonts w:hint="default" w:ascii="Times New Roman" w:hAnsi="Times New Roman" w:cs="Times New Roman" w:eastAsiaTheme="minorEastAsia"/>
+          <w:sz w:val="21"/>
+        </w:rPr>
+      </w:pPr>
+      <w:r>
+        <w:rPr>
+          <w:rFonts w:hint="default" w:ascii="Times New Roman" w:hAnsi="Times New Roman" w:cs="Times New Roman" w:eastAsiaTheme="minorEastAsia"/>
+          <w:sz w:val="21"/>
+        </w:rPr>
+        <w:t>支持C/C++/Java/Php/Matlab/Tcl/Ruby/Perl六种编程语言</w:t>
+      </w:r>
+    </w:p>
+    <w:p>
+      <w:pPr>
+        <w:spacing w:beforeLines="0" w:afterLines="0" w:line="240" w:lineRule="exact"/>
+        <w:ind w:left="720" w:leftChars="0" w:firstLine="720" w:firstLineChars="0"/>
+        <w:jc w:val="left"/>
+        <w:rPr>
+          <w:rFonts w:hint="default" w:ascii="Times New Roman" w:hAnsi="Times New Roman" w:cs="Times New Roman" w:eastAsiaTheme="minorEastAsia"/>
+          <w:sz w:val="21"/>
+        </w:rPr>
+      </w:pPr>
+      <w:r>
+        <w:rPr>
+          <w:rFonts w:hint="default" w:ascii="Times New Roman" w:hAnsi="Times New Roman" w:cs="Times New Roman" w:eastAsiaTheme="minorEastAsia"/>
+          <w:sz w:val="21"/>
+        </w:rPr>
+        <w:t>支持多文件操作，标准输入，命令行参数输入等。</w:t>
+      </w:r>
+    </w:p>
+    <w:p>
+      <w:pPr>
+        <w:spacing w:beforeLines="0" w:afterLines="0"/>
+        <w:jc w:val="left"/>
+        <w:rPr>
+          <w:rFonts w:hint="default" w:ascii="Times New Roman" w:hAnsi="Times New Roman" w:cs="Times New Roman" w:eastAsiaTheme="minorEastAsia"/>
+          <w:sz w:val="21"/>
+        </w:rPr>
+      </w:pPr>
     </w:p>
     <w:p>
       <w:pPr>
@@ -2367,7 +3087,9 @@
           <w:rFonts w:hint="eastAsia" w:cs="Times New Roman" w:eastAsiaTheme="minorEastAsia"/>
           <w:b/>
           <w:bCs/>
-          <w:sz w:val="24"/>
+          <w:color w:val="auto"/>
+          <w:sz w:val="24"/>
+          <w:u w:val="none"/>
           <w:lang w:val="en-US" w:eastAsia="zh-CN"/>
         </w:rPr>
         <w:fldChar w:fldCharType="begin"/>
@@ -2377,17 +3099,21 @@
           <w:rFonts w:hint="eastAsia" w:cs="Times New Roman" w:eastAsiaTheme="minorEastAsia"/>
           <w:b/>
           <w:bCs/>
-          <w:sz w:val="24"/>
-          <w:lang w:val="en-US" w:eastAsia="zh-CN"/>
-        </w:rPr>
-        <w:instrText xml:space="preserve"> HYPERLINK "http://www.ahzhongche.com/upload/attachment/MarkBit-release-1.4.2.apk" </w:instrText>
+          <w:color w:val="auto"/>
+          <w:sz w:val="24"/>
+          <w:u w:val="none"/>
+          <w:lang w:val="en-US" w:eastAsia="zh-CN"/>
+        </w:rPr>
+        <w:instrText xml:space="preserve"> HYPERLINK "https://pan.baidu.com/s/1ph1G5ZctRJZQ84u8h7K8qw" </w:instrText>
       </w:r>
       <w:r>
         <w:rPr>
           <w:rFonts w:hint="eastAsia" w:cs="Times New Roman" w:eastAsiaTheme="minorEastAsia"/>
           <w:b/>
           <w:bCs/>
-          <w:sz w:val="24"/>
+          <w:color w:val="auto"/>
+          <w:sz w:val="24"/>
+          <w:u w:val="none"/>
           <w:lang w:val="en-US" w:eastAsia="zh-CN"/>
         </w:rPr>
         <w:fldChar w:fldCharType="separate"/>
@@ -2408,7 +3134,9 @@
           <w:rFonts w:hint="eastAsia" w:cs="Times New Roman" w:eastAsiaTheme="minorEastAsia"/>
           <w:b/>
           <w:bCs/>
-          <w:sz w:val="24"/>
+          <w:color w:val="auto"/>
+          <w:sz w:val="24"/>
+          <w:u w:val="none"/>
           <w:lang w:val="en-US" w:eastAsia="zh-CN"/>
         </w:rPr>
         <w:fldChar w:fldCharType="end"/>
@@ -2479,694 +3207,47 @@
     </w:p>
     <w:p>
       <w:pPr>
-        <w:spacing w:beforeLines="0" w:afterLines="0" w:line="239" w:lineRule="auto"/>
-        <w:ind w:left="720" w:leftChars="0" w:firstLine="720" w:firstLineChars="0"/>
-        <w:jc w:val="left"/>
-        <w:rPr>
-          <w:rFonts w:hint="default" w:ascii="Times New Roman" w:hAnsi="Times New Roman" w:cs="Times New Roman" w:eastAsiaTheme="minorEastAsia"/>
-          <w:sz w:val="24"/>
-          <w:lang w:val="en-US" w:eastAsia="zh-CN"/>
-        </w:rPr>
-      </w:pPr>
-      <w:r>
-        <w:rPr>
-          <w:rFonts w:hint="default" w:ascii="Times New Roman" w:hAnsi="Times New Roman" w:cs="Times New Roman" w:eastAsiaTheme="minorEastAsia"/>
-          <w:sz w:val="21"/>
-          <w:szCs w:val="21"/>
-          <w:lang w:val="en-US" w:eastAsia="zh-CN"/>
-        </w:rPr>
-        <w:t>App通过蓝牙和交通标识播放设备或蓝牙遥控器进行连接，可以通过操作app完全替</w:t>
-      </w:r>
-      <w:r>
-        <w:rPr>
-          <w:rFonts w:hint="eastAsia" w:ascii="Times New Roman" w:hAnsi="Times New Roman" w:cs="Times New Roman" w:eastAsiaTheme="minorEastAsia"/>
-          <w:sz w:val="21"/>
-          <w:szCs w:val="21"/>
-          <w:lang w:val="en-US" w:eastAsia="zh-CN"/>
-        </w:rPr>
-        <w:tab/>
-      </w:r>
-      <w:r>
-        <w:rPr>
-          <w:rFonts w:hint="default" w:ascii="Times New Roman" w:hAnsi="Times New Roman" w:cs="Times New Roman" w:eastAsiaTheme="minorEastAsia"/>
-          <w:sz w:val="21"/>
-          <w:szCs w:val="21"/>
-          <w:lang w:val="en-US" w:eastAsia="zh-CN"/>
-        </w:rPr>
-        <w:t>代蓝牙遥控</w:t>
-      </w:r>
-      <w:r>
-        <w:rPr>
-          <w:rFonts w:hint="eastAsia" w:ascii="Times New Roman" w:hAnsi="Times New Roman" w:cs="Times New Roman" w:eastAsiaTheme="minorEastAsia"/>
-          <w:sz w:val="21"/>
-          <w:szCs w:val="21"/>
-          <w:lang w:val="en-US" w:eastAsia="zh-CN"/>
-        </w:rPr>
-        <w:tab/>
-      </w:r>
-      <w:r>
-        <w:rPr>
-          <w:rFonts w:hint="default" w:ascii="Times New Roman" w:hAnsi="Times New Roman" w:cs="Times New Roman" w:eastAsiaTheme="minorEastAsia"/>
-          <w:sz w:val="21"/>
-          <w:szCs w:val="21"/>
-          <w:lang w:val="en-US" w:eastAsia="zh-CN"/>
-        </w:rPr>
-        <w:t>器的功能，同时增加交通标识的编辑和更新功能。该app已经作为交通标识播放系统的一部分销售</w:t>
-      </w:r>
-      <w:r>
-        <w:rPr>
-          <w:rFonts w:hint="eastAsia" w:ascii="Times New Roman" w:hAnsi="Times New Roman" w:cs="Times New Roman" w:eastAsiaTheme="minorEastAsia"/>
-          <w:sz w:val="21"/>
-          <w:szCs w:val="21"/>
-          <w:lang w:val="en-US" w:eastAsia="zh-CN"/>
-        </w:rPr>
-        <w:tab/>
-      </w:r>
-      <w:r>
-        <w:rPr>
-          <w:rFonts w:hint="default" w:ascii="Times New Roman" w:hAnsi="Times New Roman" w:cs="Times New Roman" w:eastAsiaTheme="minorEastAsia"/>
-          <w:sz w:val="21"/>
-          <w:szCs w:val="21"/>
-          <w:lang w:val="en-US" w:eastAsia="zh-CN"/>
-        </w:rPr>
-        <w:t>给客户</w:t>
-      </w:r>
-      <w:r>
-        <w:rPr>
-          <w:rFonts w:hint="default" w:ascii="Times New Roman" w:hAnsi="Times New Roman" w:cs="Times New Roman" w:eastAsiaTheme="minorEastAsia"/>
-          <w:sz w:val="24"/>
-          <w:lang w:val="en-US" w:eastAsia="zh-CN"/>
-        </w:rPr>
-        <w:t>。</w:t>
-      </w:r>
-    </w:p>
-    <w:p>
-      <w:pPr>
-        <w:spacing w:beforeLines="0" w:afterLines="0" w:line="239" w:lineRule="auto"/>
-        <w:ind w:left="720" w:leftChars="0" w:firstLine="720" w:firstLineChars="0"/>
-        <w:jc w:val="left"/>
-        <w:rPr>
-          <w:rFonts w:hint="default" w:ascii="Times New Roman" w:hAnsi="Times New Roman" w:cs="Times New Roman" w:eastAsiaTheme="minorEastAsia"/>
-          <w:sz w:val="24"/>
-          <w:lang w:val="en-US" w:eastAsia="zh-CN"/>
-        </w:rPr>
-      </w:pPr>
-    </w:p>
-    <w:p>
-      <w:pPr>
-        <w:spacing w:beforeLines="0" w:afterLines="0" w:line="239" w:lineRule="auto"/>
-        <w:jc w:val="left"/>
-        <w:rPr>
-          <w:rFonts w:hint="eastAsia" w:ascii="Times New Roman" w:hAnsi="Times New Roman" w:cs="Times New Roman" w:eastAsiaTheme="minorEastAsia"/>
-          <w:sz w:val="21"/>
-          <w:szCs w:val="21"/>
-          <w:lang w:val="en-US" w:eastAsia="zh-CN"/>
-        </w:rPr>
-      </w:pPr>
-      <w:r>
-        <w:rPr>
-          <w:rFonts w:hint="eastAsia" w:ascii="Times New Roman" w:hAnsi="Times New Roman" w:cs="Times New Roman" w:eastAsiaTheme="minorEastAsia"/>
-          <w:sz w:val="21"/>
-          <w:szCs w:val="21"/>
-          <w:lang w:val="en-US" w:eastAsia="zh-CN"/>
-        </w:rPr>
-        <w:t>2015/</w:t>
-      </w:r>
-      <w:r>
-        <w:rPr>
-          <w:rFonts w:hint="eastAsia" w:cs="Times New Roman" w:eastAsiaTheme="minorEastAsia"/>
-          <w:sz w:val="21"/>
-          <w:szCs w:val="21"/>
-          <w:lang w:val="en-US" w:eastAsia="zh-CN"/>
-        </w:rPr>
-        <w:t>6</w:t>
-      </w:r>
-      <w:r>
-        <w:rPr>
-          <w:rFonts w:hint="eastAsia" w:ascii="Times New Roman" w:hAnsi="Times New Roman" w:cs="Times New Roman" w:eastAsiaTheme="minorEastAsia"/>
-          <w:sz w:val="21"/>
-          <w:szCs w:val="21"/>
-          <w:lang w:val="en-US" w:eastAsia="zh-CN"/>
-        </w:rPr>
-        <w:t xml:space="preserve">-2016/4 </w:t>
-      </w:r>
-      <w:r>
-        <w:rPr>
-          <w:rFonts w:hint="eastAsia" w:ascii="Times New Roman" w:hAnsi="Times New Roman" w:cs="Times New Roman" w:eastAsiaTheme="minorEastAsia"/>
-          <w:b/>
-          <w:bCs/>
-          <w:sz w:val="21"/>
-          <w:szCs w:val="21"/>
-          <w:lang w:val="en-US" w:eastAsia="zh-CN"/>
-        </w:rPr>
-        <w:t>基于置信传播的大规模DAS 系统检测和预编码算法理论分析与应用</w:t>
-      </w:r>
-      <w:r>
-        <w:rPr>
-          <w:rFonts w:hint="eastAsia" w:ascii="Times New Roman" w:hAnsi="Times New Roman" w:cs="Times New Roman" w:eastAsiaTheme="minorEastAsia"/>
-          <w:sz w:val="21"/>
-          <w:szCs w:val="21"/>
-          <w:lang w:val="en-US" w:eastAsia="zh-CN"/>
-        </w:rPr>
-        <w:t>(</w:t>
-      </w:r>
-      <w:r>
-        <w:rPr>
-          <w:rFonts w:hint="eastAsia" w:ascii="Times New Roman" w:hAnsi="Times New Roman" w:cs="Times New Roman" w:eastAsiaTheme="minorEastAsia"/>
-          <w:sz w:val="21"/>
-          <w:szCs w:val="21"/>
-          <w:lang w:val="en-US" w:eastAsia="zh-CN"/>
-        </w:rPr>
-        <w:fldChar w:fldCharType="begin"/>
-      </w:r>
-      <w:r>
-        <w:rPr>
-          <w:rFonts w:hint="eastAsia" w:ascii="Times New Roman" w:hAnsi="Times New Roman" w:cs="Times New Roman" w:eastAsiaTheme="minorEastAsia"/>
-          <w:sz w:val="21"/>
-          <w:szCs w:val="21"/>
-          <w:lang w:val="en-US" w:eastAsia="zh-CN"/>
-        </w:rPr>
-        <w:instrText xml:space="preserve"> HYPERLINK "https://pan.baidu.com/s/1nZJ1N2AtU4cPM1m2a2zZFA" </w:instrText>
-      </w:r>
-      <w:r>
-        <w:rPr>
-          <w:rFonts w:hint="eastAsia" w:ascii="Times New Roman" w:hAnsi="Times New Roman" w:cs="Times New Roman" w:eastAsiaTheme="minorEastAsia"/>
-          <w:sz w:val="21"/>
-          <w:szCs w:val="21"/>
-          <w:lang w:val="en-US" w:eastAsia="zh-CN"/>
-        </w:rPr>
-        <w:fldChar w:fldCharType="separate"/>
-      </w:r>
-      <w:r>
-        <w:rPr>
-          <w:rStyle w:val="3"/>
-          <w:rFonts w:hint="eastAsia" w:ascii="Times New Roman" w:hAnsi="Times New Roman" w:cs="Times New Roman" w:eastAsiaTheme="minorEastAsia"/>
-          <w:sz w:val="21"/>
-          <w:szCs w:val="21"/>
-          <w:lang w:val="en-US" w:eastAsia="zh-CN"/>
-        </w:rPr>
-        <w:t>论文下载</w:t>
-      </w:r>
-      <w:r>
-        <w:rPr>
-          <w:rFonts w:hint="eastAsia" w:ascii="Times New Roman" w:hAnsi="Times New Roman" w:cs="Times New Roman" w:eastAsiaTheme="minorEastAsia"/>
-          <w:sz w:val="21"/>
-          <w:szCs w:val="21"/>
-          <w:lang w:val="en-US" w:eastAsia="zh-CN"/>
-        </w:rPr>
-        <w:fldChar w:fldCharType="end"/>
-      </w:r>
-      <w:r>
-        <w:rPr>
-          <w:rFonts w:hint="eastAsia" w:ascii="Times New Roman" w:hAnsi="Times New Roman" w:cs="Times New Roman" w:eastAsiaTheme="minorEastAsia"/>
-          <w:sz w:val="21"/>
-          <w:szCs w:val="21"/>
-          <w:lang w:val="en-US" w:eastAsia="zh-CN"/>
-        </w:rPr>
-        <w:t>)</w:t>
-      </w:r>
-    </w:p>
-    <w:p>
-      <w:pPr>
-        <w:spacing w:beforeLines="0" w:afterLines="0" w:line="239" w:lineRule="auto"/>
-        <w:ind w:left="720" w:leftChars="0" w:firstLine="720" w:firstLineChars="0"/>
-        <w:jc w:val="left"/>
-        <w:rPr>
-          <w:rFonts w:hint="eastAsia" w:ascii="Times New Roman" w:hAnsi="Times New Roman" w:cs="Times New Roman" w:eastAsiaTheme="minorEastAsia"/>
-          <w:sz w:val="21"/>
-          <w:szCs w:val="21"/>
-          <w:lang w:val="en-US" w:eastAsia="zh-CN"/>
-        </w:rPr>
-      </w:pPr>
-      <w:r>
-        <w:rPr>
-          <w:rFonts w:hint="default" w:ascii="Times New Roman" w:hAnsi="Times New Roman" w:cs="Times New Roman" w:eastAsiaTheme="minorEastAsia"/>
-          <w:sz w:val="15"/>
-        </w:rPr>
-        <w:t>◆</w:t>
-      </w:r>
-      <w:r>
-        <w:rPr>
-          <w:rFonts w:hint="eastAsia" w:ascii="Times New Roman" w:hAnsi="Times New Roman" w:cs="Times New Roman" w:eastAsiaTheme="minorEastAsia"/>
-          <w:sz w:val="21"/>
-          <w:szCs w:val="21"/>
-          <w:lang w:val="en-US" w:eastAsia="zh-CN"/>
-        </w:rPr>
-        <w:t>论文概要：将BP算法应用在后5G技术的大规模DAS系统中，进行系统检测和预编码算法研</w:t>
-      </w:r>
-      <w:r>
-        <w:rPr>
-          <w:rFonts w:hint="eastAsia" w:ascii="Times New Roman" w:hAnsi="Times New Roman" w:cs="Times New Roman" w:eastAsiaTheme="minorEastAsia"/>
-          <w:sz w:val="21"/>
-          <w:szCs w:val="21"/>
-          <w:lang w:val="en-US" w:eastAsia="zh-CN"/>
-        </w:rPr>
-        <w:tab/>
-      </w:r>
-      <w:r>
-        <w:rPr>
-          <w:rFonts w:hint="eastAsia" w:ascii="Times New Roman" w:hAnsi="Times New Roman" w:cs="Times New Roman" w:eastAsiaTheme="minorEastAsia"/>
-          <w:sz w:val="21"/>
-          <w:szCs w:val="21"/>
-          <w:lang w:val="en-US" w:eastAsia="zh-CN"/>
-        </w:rPr>
-        <w:t>究，并提出多项创新设计。</w:t>
-      </w:r>
-    </w:p>
-    <w:p>
-      <w:pPr>
-        <w:spacing w:beforeLines="0" w:afterLines="0" w:line="239" w:lineRule="auto"/>
-        <w:jc w:val="left"/>
-        <w:rPr>
-          <w:rFonts w:hint="eastAsia" w:ascii="TimesNewRomanPSMT" w:hAnsi="TimesNewRomanPSMT" w:eastAsia="TimesNewRomanPSMT"/>
-          <w:sz w:val="21"/>
-          <w:lang w:val="en-US" w:eastAsia="zh-CN"/>
-        </w:rPr>
-      </w:pPr>
-    </w:p>
-    <w:p>
-      <w:pPr>
-        <w:spacing w:beforeLines="0" w:afterLines="0" w:line="239" w:lineRule="auto"/>
-        <w:jc w:val="left"/>
-        <w:rPr>
-          <w:rFonts w:hint="default" w:ascii="Times New Roman" w:hAnsi="Times New Roman" w:cs="Times New Roman" w:eastAsiaTheme="minorEastAsia"/>
-          <w:sz w:val="24"/>
-        </w:rPr>
-      </w:pPr>
-      <w:r>
-        <w:rPr>
-          <w:rFonts w:hint="default" w:ascii="Times New Roman" w:hAnsi="Times New Roman" w:cs="Times New Roman" w:eastAsiaTheme="minorEastAsia"/>
-          <w:sz w:val="21"/>
-        </w:rPr>
-        <w:t>2013/10-2013/11</w:t>
-      </w:r>
-      <w:r>
-        <w:rPr>
-          <w:rFonts w:hint="default" w:ascii="Times New Roman" w:hAnsi="Times New Roman" w:cs="Times New Roman" w:eastAsiaTheme="minorEastAsia"/>
-          <w:sz w:val="24"/>
-        </w:rPr>
-        <w:tab/>
-      </w:r>
-      <w:r>
-        <w:rPr>
-          <w:rFonts w:hint="default" w:ascii="Times New Roman" w:hAnsi="Times New Roman" w:cs="Times New Roman" w:eastAsiaTheme="minorEastAsia"/>
-          <w:b/>
-          <w:sz w:val="21"/>
-        </w:rPr>
-        <w:t>Anycode</w:t>
-      </w:r>
-      <w:r>
-        <w:rPr>
-          <w:rFonts w:hint="default" w:ascii="Times New Roman" w:hAnsi="Times New Roman" w:cs="Times New Roman" w:eastAsiaTheme="minorEastAsia"/>
-          <w:b/>
-          <w:sz w:val="21"/>
-          <w:lang w:val="en-US" w:eastAsia="zh-CN"/>
-        </w:rPr>
-        <w:t>s</w:t>
-      </w:r>
-      <w:r>
-        <w:rPr>
-          <w:rFonts w:hint="default" w:ascii="Times New Roman" w:hAnsi="Times New Roman" w:cs="Times New Roman" w:eastAsiaTheme="minorEastAsia"/>
-          <w:b/>
-          <w:color w:val="2D2D2D"/>
-          <w:sz w:val="21"/>
-        </w:rPr>
-        <w:t>在线编译器网站</w:t>
-      </w:r>
-      <w:r>
-        <w:rPr>
-          <w:rFonts w:hint="default" w:ascii="Times New Roman" w:hAnsi="Times New Roman" w:cs="Times New Roman" w:eastAsiaTheme="minorEastAsia"/>
-          <w:b/>
-          <w:color w:val="2D2D2D"/>
-          <w:sz w:val="21"/>
-          <w:lang w:val="en-US" w:eastAsia="zh-CN"/>
-        </w:rPr>
-        <w:t>(</w:t>
-      </w:r>
-      <w:r>
-        <w:rPr>
-          <w:rFonts w:hint="default" w:ascii="Times New Roman" w:hAnsi="Times New Roman" w:cs="Times New Roman" w:eastAsiaTheme="minorEastAsia"/>
-          <w:b/>
-          <w:color w:val="2D2D2D"/>
-          <w:sz w:val="21"/>
-          <w:lang w:val="en-US" w:eastAsia="zh-CN"/>
-        </w:rPr>
-        <w:fldChar w:fldCharType="begin"/>
-      </w:r>
-      <w:r>
-        <w:rPr>
-          <w:rFonts w:hint="default" w:ascii="Times New Roman" w:hAnsi="Times New Roman" w:cs="Times New Roman" w:eastAsiaTheme="minorEastAsia"/>
-          <w:b/>
-          <w:color w:val="2D2D2D"/>
-          <w:sz w:val="21"/>
-          <w:lang w:val="en-US" w:eastAsia="zh-CN"/>
-        </w:rPr>
-        <w:instrText xml:space="preserve"> HYPERLINK "http://www.anycodes.cn" </w:instrText>
-      </w:r>
-      <w:r>
-        <w:rPr>
-          <w:rFonts w:hint="default" w:ascii="Times New Roman" w:hAnsi="Times New Roman" w:cs="Times New Roman" w:eastAsiaTheme="minorEastAsia"/>
-          <w:b/>
-          <w:color w:val="2D2D2D"/>
-          <w:sz w:val="21"/>
-          <w:lang w:val="en-US" w:eastAsia="zh-CN"/>
-        </w:rPr>
-        <w:fldChar w:fldCharType="separate"/>
-      </w:r>
-      <w:r>
-        <w:rPr>
-          <w:rStyle w:val="3"/>
-          <w:rFonts w:hint="default" w:ascii="Times New Roman" w:hAnsi="Times New Roman" w:cs="Times New Roman" w:eastAsiaTheme="minorEastAsia"/>
-          <w:b/>
-          <w:sz w:val="21"/>
-          <w:lang w:val="en-US" w:eastAsia="zh-CN"/>
-        </w:rPr>
-        <w:t>http://www.anycodes.cn</w:t>
-      </w:r>
-      <w:r>
-        <w:rPr>
-          <w:rFonts w:hint="default" w:ascii="Times New Roman" w:hAnsi="Times New Roman" w:cs="Times New Roman" w:eastAsiaTheme="minorEastAsia"/>
-          <w:b/>
-          <w:color w:val="2D2D2D"/>
-          <w:sz w:val="21"/>
-          <w:lang w:val="en-US" w:eastAsia="zh-CN"/>
-        </w:rPr>
-        <w:fldChar w:fldCharType="end"/>
-      </w:r>
-      <w:r>
-        <w:rPr>
-          <w:rFonts w:hint="default" w:ascii="Times New Roman" w:hAnsi="Times New Roman" w:cs="Times New Roman" w:eastAsiaTheme="minorEastAsia"/>
-          <w:b/>
-          <w:color w:val="2D2D2D"/>
-          <w:sz w:val="21"/>
-          <w:lang w:val="en-US" w:eastAsia="zh-CN"/>
-        </w:rPr>
-        <w:t>)</w:t>
-      </w:r>
-    </w:p>
-    <w:p>
-      <w:pPr>
-        <w:spacing w:beforeLines="0" w:afterLines="0" w:line="240" w:lineRule="exact"/>
-        <w:ind w:left="720" w:leftChars="0" w:firstLine="720" w:firstLineChars="0"/>
-        <w:jc w:val="left"/>
-        <w:rPr>
-          <w:rFonts w:hint="default" w:ascii="Times New Roman" w:hAnsi="Times New Roman" w:cs="Times New Roman" w:eastAsiaTheme="minorEastAsia"/>
-          <w:sz w:val="21"/>
-        </w:rPr>
-      </w:pPr>
-      <w:r>
-        <w:rPr>
-          <w:rFonts w:hint="default" w:ascii="Times New Roman" w:hAnsi="Times New Roman" w:cs="Times New Roman" w:eastAsiaTheme="minorEastAsia"/>
-          <w:sz w:val="15"/>
-        </w:rPr>
-        <w:t>◆</w:t>
-      </w:r>
-      <w:r>
-        <w:rPr>
-          <w:rFonts w:hint="default" w:ascii="Times New Roman" w:hAnsi="Times New Roman" w:cs="Times New Roman" w:eastAsiaTheme="minorEastAsia"/>
-          <w:sz w:val="21"/>
-        </w:rPr>
-        <w:t>系统功能：</w:t>
-      </w:r>
-    </w:p>
-    <w:p>
-      <w:pPr>
-        <w:spacing w:beforeLines="0" w:afterLines="0" w:line="240" w:lineRule="exact"/>
-        <w:ind w:left="720" w:leftChars="0" w:firstLine="720" w:firstLineChars="0"/>
-        <w:jc w:val="left"/>
-        <w:rPr>
-          <w:rFonts w:hint="default" w:ascii="Times New Roman" w:hAnsi="Times New Roman" w:cs="Times New Roman" w:eastAsiaTheme="minorEastAsia"/>
-          <w:sz w:val="21"/>
-        </w:rPr>
-      </w:pPr>
-      <w:r>
-        <w:rPr>
-          <w:rFonts w:hint="default" w:ascii="Times New Roman" w:hAnsi="Times New Roman" w:cs="Times New Roman" w:eastAsiaTheme="minorEastAsia"/>
-          <w:sz w:val="21"/>
-        </w:rPr>
-        <w:t>支持C/C++/Java/Php/Matlab/Tcl/Ruby/Perl六种编程语言</w:t>
-      </w:r>
-    </w:p>
-    <w:p>
-      <w:pPr>
-        <w:spacing w:beforeLines="0" w:afterLines="0" w:line="240" w:lineRule="exact"/>
-        <w:ind w:left="720" w:leftChars="0" w:firstLine="720" w:firstLineChars="0"/>
-        <w:jc w:val="left"/>
-        <w:rPr>
-          <w:rFonts w:hint="default" w:ascii="Times New Roman" w:hAnsi="Times New Roman" w:cs="Times New Roman" w:eastAsiaTheme="minorEastAsia"/>
-          <w:sz w:val="21"/>
-        </w:rPr>
-      </w:pPr>
-      <w:r>
-        <w:rPr>
-          <w:rFonts w:hint="default" w:ascii="Times New Roman" w:hAnsi="Times New Roman" w:cs="Times New Roman" w:eastAsiaTheme="minorEastAsia"/>
-          <w:sz w:val="21"/>
-        </w:rPr>
-        <w:t>支持多文件操作，标准输入，命令行参数输入等。</w:t>
-      </w:r>
-    </w:p>
-    <w:p>
-      <w:pPr>
-        <w:spacing w:beforeLines="0" w:afterLines="0"/>
-        <w:jc w:val="left"/>
-        <w:rPr>
-          <w:rFonts w:hint="default" w:ascii="Times New Roman" w:hAnsi="Times New Roman" w:cs="Times New Roman" w:eastAsiaTheme="minorEastAsia"/>
-          <w:sz w:val="21"/>
-        </w:rPr>
-      </w:pPr>
-    </w:p>
-    <w:p>
-      <w:pPr>
-        <w:tabs>
-          <w:tab w:val="left" w:pos="1660"/>
-        </w:tabs>
-        <w:spacing w:beforeLines="0" w:afterLines="0" w:line="239" w:lineRule="auto"/>
-        <w:jc w:val="left"/>
-        <w:rPr>
-          <w:rFonts w:hint="default" w:ascii="Times New Roman" w:hAnsi="Times New Roman" w:cs="Times New Roman" w:eastAsiaTheme="minorEastAsia"/>
-          <w:sz w:val="24"/>
-        </w:rPr>
-      </w:pPr>
-      <w:r>
-        <w:rPr>
-          <w:rFonts w:hint="default" w:ascii="Times New Roman" w:hAnsi="Times New Roman" w:cs="Times New Roman" w:eastAsiaTheme="minorEastAsia"/>
-          <w:sz w:val="21"/>
-        </w:rPr>
-        <w:t>2012/05-2012/07</w:t>
-      </w:r>
-      <w:r>
-        <w:rPr>
-          <w:rFonts w:hint="default" w:ascii="Times New Roman" w:hAnsi="Times New Roman" w:cs="Times New Roman" w:eastAsiaTheme="minorEastAsia"/>
-          <w:sz w:val="24"/>
-        </w:rPr>
-        <w:tab/>
-      </w:r>
-      <w:r>
-        <w:rPr>
-          <w:rFonts w:hint="default" w:ascii="Times New Roman" w:hAnsi="Times New Roman" w:cs="Times New Roman" w:eastAsiaTheme="minorEastAsia"/>
-          <w:b/>
-          <w:color w:val="2D2D2D"/>
-          <w:sz w:val="21"/>
-        </w:rPr>
-        <w:t>乒乓球陪练系统（C++/MFC/OPENCV, 13000 lines of C++ code）</w:t>
-      </w:r>
-    </w:p>
-    <w:p>
-      <w:pPr>
-        <w:spacing w:beforeLines="0" w:afterLines="0"/>
-        <w:ind w:left="720" w:leftChars="0" w:firstLine="720" w:firstLineChars="0"/>
-        <w:jc w:val="left"/>
-        <w:rPr>
-          <w:rFonts w:hint="default" w:ascii="Times New Roman" w:hAnsi="Times New Roman" w:cs="Times New Roman" w:eastAsiaTheme="minorEastAsia"/>
-          <w:color w:val="FF0000"/>
-          <w:sz w:val="24"/>
-        </w:rPr>
-      </w:pPr>
-      <w:bookmarkStart w:id="2" w:name="_GoBack"/>
-      <w:bookmarkEnd w:id="2"/>
-      <w:r>
-        <w:rPr>
-          <w:rFonts w:hint="default" w:ascii="Times New Roman" w:hAnsi="Times New Roman" w:cs="Times New Roman" w:eastAsiaTheme="minorEastAsia"/>
-          <w:color w:val="FF0000"/>
-          <w:sz w:val="24"/>
-        </w:rPr>
-        <w:t>（2012英特尔杯大学生电子设计竞赛嵌入式系统专题邀请赛全国一等奖）</w:t>
-      </w:r>
-    </w:p>
-    <w:p>
-      <w:pPr>
-        <w:spacing w:beforeLines="0" w:afterLines="0"/>
-        <w:ind w:left="720" w:leftChars="0" w:firstLine="720" w:firstLineChars="0"/>
-        <w:jc w:val="left"/>
-        <w:rPr>
-          <w:rFonts w:hint="default" w:ascii="Times New Roman" w:hAnsi="Times New Roman" w:cs="Times New Roman" w:eastAsiaTheme="minorEastAsia"/>
-          <w:sz w:val="21"/>
-        </w:rPr>
-      </w:pPr>
-      <w:r>
-        <w:rPr>
-          <w:rFonts w:hint="default" w:ascii="Times New Roman" w:hAnsi="Times New Roman" w:cs="Times New Roman" w:eastAsiaTheme="minorEastAsia"/>
-          <w:sz w:val="15"/>
-        </w:rPr>
-        <w:t>◆</w:t>
-      </w:r>
-      <w:r>
-        <w:rPr>
-          <w:rFonts w:hint="default" w:ascii="Times New Roman" w:hAnsi="Times New Roman" w:cs="Times New Roman" w:eastAsiaTheme="minorEastAsia"/>
-          <w:sz w:val="21"/>
-        </w:rPr>
-        <w:t>功能特色：</w:t>
-      </w:r>
-    </w:p>
-    <w:p>
-      <w:pPr>
-        <w:spacing w:beforeLines="0" w:afterLines="0"/>
-        <w:ind w:left="720" w:leftChars="0" w:firstLine="720" w:firstLineChars="0"/>
-        <w:jc w:val="left"/>
-        <w:rPr>
-          <w:rFonts w:hint="default" w:ascii="Times New Roman" w:hAnsi="Times New Roman" w:cs="Times New Roman" w:eastAsiaTheme="minorEastAsia"/>
-          <w:sz w:val="21"/>
-        </w:rPr>
-      </w:pPr>
-      <w:r>
-        <w:rPr>
-          <w:rFonts w:hint="default" w:ascii="Times New Roman" w:hAnsi="Times New Roman" w:cs="Times New Roman" w:eastAsiaTheme="minorEastAsia"/>
-          <w:sz w:val="21"/>
-        </w:rPr>
-        <w:t>1.智能开关；</w:t>
-      </w:r>
-    </w:p>
-    <w:p>
-      <w:pPr>
-        <w:spacing w:beforeLines="0" w:afterLines="0"/>
-        <w:ind w:left="720" w:leftChars="0" w:firstLine="720" w:firstLineChars="0"/>
-        <w:jc w:val="left"/>
-        <w:rPr>
-          <w:rFonts w:hint="default" w:ascii="Times New Roman" w:hAnsi="Times New Roman" w:cs="Times New Roman" w:eastAsiaTheme="minorEastAsia"/>
-          <w:sz w:val="24"/>
-        </w:rPr>
-      </w:pPr>
-      <w:r>
-        <w:rPr>
-          <w:rFonts w:hint="default" w:ascii="Times New Roman" w:hAnsi="Times New Roman" w:cs="Times New Roman" w:eastAsiaTheme="minorEastAsia"/>
-          <w:sz w:val="21"/>
-        </w:rPr>
-        <w:t>2.机械控制全自动, 人机交互好，操作简单。包括定点出球、不定点出球、旋球等八种出球模式</w:t>
-      </w:r>
-      <w:r>
-        <w:rPr>
-          <w:rFonts w:hint="eastAsia" w:ascii="Times New Roman" w:hAnsi="Times New Roman" w:cs="Times New Roman" w:eastAsiaTheme="minorEastAsia"/>
-          <w:sz w:val="21"/>
-          <w:lang w:eastAsia="zh-CN"/>
-        </w:rPr>
-        <w:t>，</w:t>
-      </w:r>
-      <w:r>
-        <w:rPr>
-          <w:rFonts w:hint="eastAsia" w:ascii="Times New Roman" w:hAnsi="Times New Roman" w:cs="Times New Roman" w:eastAsiaTheme="minorEastAsia"/>
-          <w:sz w:val="21"/>
-          <w:lang w:val="en-US" w:eastAsia="zh-CN"/>
-        </w:rPr>
-        <w:tab/>
-      </w:r>
-      <w:r>
-        <w:rPr>
-          <w:rFonts w:hint="default" w:ascii="Times New Roman" w:hAnsi="Times New Roman" w:cs="Times New Roman" w:eastAsiaTheme="minorEastAsia"/>
-          <w:sz w:val="21"/>
-        </w:rPr>
-        <w:t>适合各技术水平的用户使用；</w:t>
-      </w:r>
-    </w:p>
-    <w:p>
-      <w:pPr>
-        <w:spacing w:beforeLines="0" w:afterLines="0" w:line="239" w:lineRule="auto"/>
-        <w:ind w:left="720" w:leftChars="0" w:firstLine="720" w:firstLineChars="0"/>
-        <w:jc w:val="left"/>
-        <w:rPr>
-          <w:rFonts w:hint="default" w:ascii="Times New Roman" w:hAnsi="Times New Roman" w:cs="Times New Roman" w:eastAsiaTheme="minorEastAsia"/>
-          <w:sz w:val="24"/>
-        </w:rPr>
-      </w:pPr>
-      <w:r>
-        <w:rPr>
-          <w:rFonts w:hint="default" w:ascii="Times New Roman" w:hAnsi="Times New Roman" w:cs="Times New Roman" w:eastAsiaTheme="minorEastAsia"/>
-          <w:sz w:val="21"/>
-        </w:rPr>
-        <w:t>3.手势控制：用户通过手势改变出球旋向和出球频率；</w:t>
-      </w:r>
-    </w:p>
-    <w:p>
-      <w:pPr>
-        <w:spacing w:beforeLines="0" w:afterLines="0" w:line="239" w:lineRule="auto"/>
-        <w:ind w:left="720" w:leftChars="0" w:firstLine="720" w:firstLineChars="0"/>
-        <w:jc w:val="left"/>
-        <w:rPr>
-          <w:rFonts w:hint="default" w:ascii="Times New Roman" w:hAnsi="Times New Roman" w:cs="Times New Roman" w:eastAsiaTheme="minorEastAsia"/>
-          <w:sz w:val="24"/>
-        </w:rPr>
-      </w:pPr>
-      <w:r>
-        <w:rPr>
-          <w:rFonts w:hint="default" w:ascii="Times New Roman" w:hAnsi="Times New Roman" w:cs="Times New Roman" w:eastAsiaTheme="minorEastAsia"/>
-          <w:sz w:val="21"/>
-        </w:rPr>
-        <w:t>4.成绩统计：用户可以查询当前训练成绩和历史成绩，方便用户及时了解自己训练状态；</w:t>
-      </w:r>
-    </w:p>
-    <w:p>
-      <w:pPr>
-        <w:spacing w:beforeLines="0" w:afterLines="0" w:line="239" w:lineRule="auto"/>
-        <w:ind w:left="720" w:leftChars="0" w:firstLine="720" w:firstLineChars="0"/>
-        <w:jc w:val="left"/>
-        <w:rPr>
-          <w:rFonts w:hint="default" w:ascii="Times New Roman" w:hAnsi="Times New Roman" w:cs="Times New Roman" w:eastAsiaTheme="minorEastAsia"/>
-          <w:sz w:val="24"/>
-        </w:rPr>
-      </w:pPr>
-      <w:r>
-        <w:rPr>
-          <w:rFonts w:hint="default" w:ascii="Times New Roman" w:hAnsi="Times New Roman" w:cs="Times New Roman" w:eastAsiaTheme="minorEastAsia"/>
-          <w:sz w:val="21"/>
-        </w:rPr>
-        <w:t>5.智能防卡球：通过控制电机的正反转，解决了传统发球机常出现的卡球问题。</w:t>
-      </w:r>
-    </w:p>
-    <w:p>
-      <w:pPr>
         <w:spacing w:beforeLines="0" w:afterLines="0" w:line="239" w:lineRule="exact"/>
         <w:ind w:left="720" w:leftChars="0" w:firstLine="720" w:firstLineChars="0"/>
         <w:jc w:val="left"/>
         <w:rPr>
           <w:rFonts w:hint="default" w:ascii="Times New Roman" w:hAnsi="Times New Roman" w:cs="Times New Roman" w:eastAsiaTheme="minorEastAsia"/>
           <w:sz w:val="24"/>
-        </w:rPr>
-      </w:pPr>
-      <w:r>
-        <w:rPr>
-          <w:rFonts w:hint="default" w:ascii="Times New Roman" w:hAnsi="Times New Roman" w:cs="Times New Roman" w:eastAsiaTheme="minorEastAsia"/>
-          <w:sz w:val="15"/>
-        </w:rPr>
-        <w:t>◆</w:t>
-      </w:r>
-      <w:r>
-        <w:rPr>
-          <w:rFonts w:hint="default" w:ascii="Times New Roman" w:hAnsi="Times New Roman" w:cs="Times New Roman" w:eastAsiaTheme="minorEastAsia"/>
-          <w:sz w:val="21"/>
-        </w:rPr>
-        <w:t>项目概述：本项目主要包括硬件系统、软件系统和机械系统。机械系统包括乒乓球发球机的</w:t>
+          <w:lang w:val="en-US" w:eastAsia="zh-CN"/>
+        </w:rPr>
+      </w:pPr>
+      <w:r>
+        <w:rPr>
+          <w:rFonts w:hint="default" w:ascii="Times New Roman" w:hAnsi="Times New Roman" w:cs="Times New Roman" w:eastAsiaTheme="minorEastAsia"/>
+          <w:sz w:val="21"/>
+          <w:szCs w:val="21"/>
+          <w:lang w:val="en-US" w:eastAsia="zh-CN"/>
+        </w:rPr>
+        <w:t>App通过蓝牙和交通标识播放设备或蓝牙遥控器进行连接，可以通过操作app完全替</w:t>
       </w:r>
       <w:r>
         <w:rPr>
           <w:rFonts w:hint="eastAsia" w:ascii="Times New Roman" w:hAnsi="Times New Roman" w:cs="Times New Roman" w:eastAsiaTheme="minorEastAsia"/>
           <w:sz w:val="21"/>
-          <w:lang w:val="en-US" w:eastAsia="zh-CN"/>
-        </w:rPr>
-        <w:t>机械</w:t>
+          <w:szCs w:val="21"/>
+          <w:lang w:val="en-US" w:eastAsia="zh-CN"/>
+        </w:rPr>
+        <w:tab/>
+      </w:r>
+      <w:r>
+        <w:rPr>
+          <w:rFonts w:hint="default" w:ascii="Times New Roman" w:hAnsi="Times New Roman" w:cs="Times New Roman" w:eastAsiaTheme="minorEastAsia"/>
+          <w:sz w:val="21"/>
+          <w:szCs w:val="21"/>
+          <w:lang w:val="en-US" w:eastAsia="zh-CN"/>
+        </w:rPr>
+        <w:t>代蓝牙遥控</w:t>
       </w:r>
       <w:r>
         <w:rPr>
           <w:rFonts w:hint="eastAsia" w:ascii="Times New Roman" w:hAnsi="Times New Roman" w:cs="Times New Roman" w:eastAsiaTheme="minorEastAsia"/>
           <w:sz w:val="21"/>
+          <w:szCs w:val="21"/>
           <w:lang w:val="en-US" w:eastAsia="zh-CN"/>
         </w:rPr>
         <w:tab/>
@@ -3175,64 +3256,48 @@
         <w:rPr>
           <w:rFonts w:hint="default" w:ascii="Times New Roman" w:hAnsi="Times New Roman" w:cs="Times New Roman" w:eastAsiaTheme="minorEastAsia"/>
           <w:sz w:val="21"/>
-        </w:rPr>
-        <w:t>搭建；硬件系统包括舵机、电机的智能控制；软件系统包括图像处理、音频处理等；</w:t>
+          <w:szCs w:val="21"/>
+          <w:lang w:val="en-US" w:eastAsia="zh-CN"/>
+        </w:rPr>
+        <w:t>器的功能，同时增加交通标识的编辑和更新功能。该app已经作为交通标识播放系统的一部分销售</w:t>
+      </w:r>
+      <w:r>
+        <w:rPr>
+          <w:rFonts w:hint="eastAsia" w:ascii="Times New Roman" w:hAnsi="Times New Roman" w:cs="Times New Roman" w:eastAsiaTheme="minorEastAsia"/>
+          <w:sz w:val="21"/>
+          <w:szCs w:val="21"/>
+          <w:lang w:val="en-US" w:eastAsia="zh-CN"/>
+        </w:rPr>
+        <w:tab/>
+      </w:r>
+      <w:r>
+        <w:rPr>
+          <w:rFonts w:hint="default" w:ascii="Times New Roman" w:hAnsi="Times New Roman" w:cs="Times New Roman" w:eastAsiaTheme="minorEastAsia"/>
+          <w:sz w:val="21"/>
+          <w:szCs w:val="21"/>
+          <w:lang w:val="en-US" w:eastAsia="zh-CN"/>
+        </w:rPr>
+        <w:t>给客户</w:t>
+      </w:r>
+      <w:r>
+        <w:rPr>
+          <w:rFonts w:hint="default" w:ascii="Times New Roman" w:hAnsi="Times New Roman" w:cs="Times New Roman" w:eastAsiaTheme="minorEastAsia"/>
+          <w:sz w:val="24"/>
+          <w:lang w:val="en-US" w:eastAsia="zh-CN"/>
+        </w:rPr>
+        <w:t>。</w:t>
       </w:r>
     </w:p>
     <w:p>
       <w:pPr>
         <w:spacing w:beforeLines="0" w:afterLines="0" w:line="239" w:lineRule="exact"/>
-        <w:ind w:left="720" w:leftChars="0" w:firstLine="720" w:firstLineChars="0"/>
-        <w:jc w:val="left"/>
-        <w:rPr>
-          <w:rFonts w:hint="default" w:ascii="Times New Roman" w:hAnsi="Times New Roman" w:cs="Times New Roman" w:eastAsiaTheme="minorEastAsia"/>
-          <w:sz w:val="24"/>
-        </w:rPr>
-      </w:pPr>
-      <w:r>
-        <w:rPr>
-          <w:rFonts w:hint="default" w:ascii="Times New Roman" w:hAnsi="Times New Roman" w:cs="Times New Roman" w:eastAsiaTheme="minorEastAsia"/>
-          <w:sz w:val="15"/>
-        </w:rPr>
-        <w:t>◆</w:t>
-      </w:r>
-      <w:r>
-        <w:rPr>
-          <w:rFonts w:hint="default" w:ascii="Times New Roman" w:hAnsi="Times New Roman" w:cs="Times New Roman" w:eastAsiaTheme="minorEastAsia"/>
-          <w:sz w:val="21"/>
-        </w:rPr>
-        <w:t>关键算法及创新点：主要包括手势控制算法、人体定位算法、成绩统计算法；本系统结合计算机</w:t>
-      </w:r>
-      <w:r>
-        <w:rPr>
-          <w:rFonts w:hint="eastAsia" w:ascii="Times New Roman" w:hAnsi="Times New Roman" w:cs="Times New Roman" w:eastAsiaTheme="minorEastAsia"/>
-          <w:sz w:val="21"/>
-          <w:lang w:val="en-US" w:eastAsia="zh-CN"/>
-        </w:rPr>
-        <w:tab/>
-      </w:r>
-      <w:r>
-        <w:rPr>
-          <w:rFonts w:hint="default" w:ascii="Times New Roman" w:hAnsi="Times New Roman" w:cs="Times New Roman" w:eastAsiaTheme="minorEastAsia"/>
-          <w:sz w:val="21"/>
-        </w:rPr>
-        <w:t>视觉和音频处理技术，实现了更好的人机交互功能，而采用音频处理技术对训练者进行成绩统计的</w:t>
-      </w:r>
-      <w:r>
-        <w:rPr>
-          <w:rFonts w:hint="eastAsia" w:ascii="Times New Roman" w:hAnsi="Times New Roman" w:cs="Times New Roman" w:eastAsiaTheme="minorEastAsia"/>
-          <w:sz w:val="21"/>
-          <w:lang w:val="en-US" w:eastAsia="zh-CN"/>
-        </w:rPr>
-        <w:tab/>
-      </w:r>
-      <w:r>
-        <w:rPr>
-          <w:rFonts w:hint="default" w:ascii="Times New Roman" w:hAnsi="Times New Roman" w:cs="Times New Roman" w:eastAsiaTheme="minorEastAsia"/>
-          <w:sz w:val="21"/>
-        </w:rPr>
-        <w:t>功能更是本系统的一大亮点。</w:t>
-      </w:r>
+        <w:jc w:val="left"/>
+        <w:rPr>
+          <w:rFonts w:hint="default" w:ascii="Times New Roman" w:hAnsi="Times New Roman" w:cs="Times New Roman" w:eastAsiaTheme="minorEastAsia"/>
+          <w:sz w:val="24"/>
+          <w:lang w:val="en-US" w:eastAsia="zh-CN"/>
+        </w:rPr>
+      </w:pPr>
     </w:p>
     <w:p>
       <w:pPr>
@@ -4502,9 +4567,9 @@
 <file path=word/numbering.xml><?xml version="1.0" encoding="utf-8"?>
 <w:numbering xmlns:wpc="http://schemas.microsoft.com/office/word/2010/wordprocessingCanvas" xmlns:mc="http://schemas.openxmlformats.org/markup-compatibility/2006" xmlns:o="urn:schemas-microsoft-com:office:office" xmlns:r="http://schemas.openxmlformats.org/officeDocument/2006/relationships" xmlns:m="http://schemas.openxmlformats.org/officeDocument/2006/math" xmlns:v="urn:schemas-microsoft-com:vml" xmlns:wp14="http://schemas.microsoft.com/office/word/2010/wordprocessingDrawing" xmlns:wp="http://schemas.openxmlformats.org/drawingml/2006/wordprocessingDrawing" xmlns:w10="urn:schemas-microsoft-com:office:word" xmlns:w="http://schemas.openxmlformats.org/wordprocessingml/2006/main" xmlns:w14="http://schemas.microsoft.com/office/word/2010/wordml" xmlns:wpg="http://schemas.microsoft.com/office/word/2010/wordprocessingGroup" xmlns:wpi="http://schemas.microsoft.com/office/word/2010/wordprocessingInk" xmlns:wne="http://schemas.microsoft.com/office/word/2006/wordml" xmlns:wps="http://schemas.microsoft.com/office/word/2010/wordprocessingShape" mc:Ignorable="w14 wp14">
   <w:abstractNum w:abstractNumId="0">
-    <w:nsid w:val="55C07C27"/>
+    <w:nsid w:val="D46EF25D"/>
     <w:multiLevelType w:val="singleLevel"/>
-    <w:tmpl w:val="55C07C27"/>
+    <w:tmpl w:val="D46EF25D"/>
     <w:lvl w:ilvl="0" w:tentative="0">
       <w:start w:val="1"/>
       <w:numFmt w:val="decimal"/>
@@ -4618,7 +4683,7 @@
     <w:lsdException w:uiPriority="99" w:name="Body Text Indent 3"/>
     <w:lsdException w:uiPriority="99" w:name="Block Text"/>
     <w:lsdException w:uiPriority="99" w:name="Hyperlink"/>
-    <w:lsdException w:uiPriority="99" w:name="FollowedHyperlink"/>
+    <w:lsdException w:qFormat="1" w:uiPriority="99" w:name="FollowedHyperlink"/>
     <w:lsdException w:uiPriority="99" w:name="Strong"/>
     <w:lsdException w:uiPriority="99" w:name="Emphasis"/>
     <w:lsdException w:uiPriority="99" w:name="Document Map"/>
@@ -4824,6 +4889,7 @@
     <w:basedOn w:val="2"/>
     <w:semiHidden/>
     <w:unhideWhenUsed/>
+    <w:qFormat/>
     <w:uiPriority w:val="99"/>
     <w:rPr>
       <w:color w:val="800080"/>

</xml_diff>